<commit_message>
Cambios en PUT Enterprises
</commit_message>
<xml_diff>
--- a/Sprint3_EquipoSinergia.docx
+++ b/Sprint3_EquipoSinergia.docx
@@ -1,6 +1,6 @@
 
 <file path=word/document.xml><?xml version="1.0" encoding="utf-8"?>
-<w:document xmlns:wpc="http://schemas.microsoft.com/office/word/2010/wordprocessingCanvas" xmlns:cx="http://schemas.microsoft.com/office/drawing/2014/chartex" xmlns:cx1="http://schemas.microsoft.com/office/drawing/2015/9/8/chartex" xmlns:cx2="http://schemas.microsoft.com/office/drawing/2015/10/21/chartex" xmlns:cx3="http://schemas.microsoft.com/office/drawing/2016/5/9/chartex" xmlns:cx4="http://schemas.microsoft.com/office/drawing/2016/5/10/chartex" xmlns:cx5="http://schemas.microsoft.com/office/drawing/2016/5/11/chartex" xmlns:cx6="http://schemas.microsoft.com/office/drawing/2016/5/12/chartex" xmlns:cx7="http://schemas.microsoft.com/office/drawing/2016/5/13/chartex" xmlns:cx8="http://schemas.microsoft.com/office/drawing/2016/5/14/chartex" xmlns:mc="http://schemas.openxmlformats.org/markup-compatibility/2006" xmlns:aink="http://schemas.microsoft.com/office/drawing/2016/ink" xmlns:am3d="http://schemas.microsoft.com/office/drawing/2017/model3d" xmlns:o="urn:schemas-microsoft-com:office:office" xmlns:r="http://schemas.openxmlformats.org/officeDocument/2006/relationships" xmlns:m="http://schemas.openxmlformats.org/officeDocument/2006/math" xmlns:v="urn:schemas-microsoft-com:vml" xmlns:wp14="http://schemas.microsoft.com/office/word/2010/wordprocessingDrawing" xmlns:wp="http://schemas.openxmlformats.org/drawingml/2006/wordprocessingDrawing" xmlns:w10="urn:schemas-microsoft-com:office:word" xmlns:w="http://schemas.openxmlformats.org/wordprocessingml/2006/main" xmlns:w14="http://schemas.microsoft.com/office/word/2010/wordml" xmlns:w15="http://schemas.microsoft.com/office/word/2012/wordml" xmlns:w16cid="http://schemas.microsoft.com/office/word/2016/wordml/cid" xmlns:w16se="http://schemas.microsoft.com/office/word/2015/wordml/symex" xmlns:wpg="http://schemas.microsoft.com/office/word/2010/wordprocessingGroup" xmlns:wpi="http://schemas.microsoft.com/office/word/2010/wordprocessingInk" xmlns:wne="http://schemas.microsoft.com/office/word/2006/wordml" xmlns:wps="http://schemas.microsoft.com/office/word/2010/wordprocessingShape" mc:Ignorable="w14 w15 w16se w16cid wp14">
+<w:document xmlns:wpc="http://schemas.microsoft.com/office/word/2010/wordprocessingCanvas" xmlns:cx="http://schemas.microsoft.com/office/drawing/2014/chartex" xmlns:cx1="http://schemas.microsoft.com/office/drawing/2015/9/8/chartex" xmlns:cx2="http://schemas.microsoft.com/office/drawing/2015/10/21/chartex" xmlns:cx3="http://schemas.microsoft.com/office/drawing/2016/5/9/chartex" xmlns:cx4="http://schemas.microsoft.com/office/drawing/2016/5/10/chartex" xmlns:cx5="http://schemas.microsoft.com/office/drawing/2016/5/11/chartex" xmlns:cx6="http://schemas.microsoft.com/office/drawing/2016/5/12/chartex" xmlns:cx7="http://schemas.microsoft.com/office/drawing/2016/5/13/chartex" xmlns:cx8="http://schemas.microsoft.com/office/drawing/2016/5/14/chartex" xmlns:mc="http://schemas.openxmlformats.org/markup-compatibility/2006" xmlns:aink="http://schemas.microsoft.com/office/drawing/2016/ink" xmlns:am3d="http://schemas.microsoft.com/office/drawing/2017/model3d" xmlns:o="urn:schemas-microsoft-com:office:office" xmlns:oel="http://schemas.microsoft.com/office/2019/extlst" xmlns:r="http://schemas.openxmlformats.org/officeDocument/2006/relationships" xmlns:m="http://schemas.openxmlformats.org/officeDocument/2006/math" xmlns:v="urn:schemas-microsoft-com:vml" xmlns:wp14="http://schemas.microsoft.com/office/word/2010/wordprocessingDrawing" xmlns:wp="http://schemas.openxmlformats.org/drawingml/2006/wordprocessingDrawing" xmlns:w10="urn:schemas-microsoft-com:office:word" xmlns:w="http://schemas.openxmlformats.org/wordprocessingml/2006/main" xmlns:w14="http://schemas.microsoft.com/office/word/2010/wordml" xmlns:w15="http://schemas.microsoft.com/office/word/2012/wordml" xmlns:w16cex="http://schemas.microsoft.com/office/word/2018/wordml/cex" xmlns:w16cid="http://schemas.microsoft.com/office/word/2016/wordml/cid" xmlns:w16="http://schemas.microsoft.com/office/word/2018/wordml" xmlns:w16sdtdh="http://schemas.microsoft.com/office/word/2020/wordml/sdtdatahash" xmlns:w16se="http://schemas.microsoft.com/office/word/2015/wordml/symex" xmlns:wpg="http://schemas.microsoft.com/office/word/2010/wordprocessingGroup" xmlns:wpi="http://schemas.microsoft.com/office/word/2010/wordprocessingInk" xmlns:wne="http://schemas.microsoft.com/office/word/2006/wordml" xmlns:wps="http://schemas.microsoft.com/office/word/2010/wordprocessingShape" mc:Ignorable="w14 w15 w16se w16cid w16 w16cex w16sdtdh wp14">
   <w:body>
     <w:p>
       <w:pPr>
@@ -489,21 +489,7 @@
             <w:color w:val="1155CC"/>
             <w:u w:val="single"/>
           </w:rPr>
-          <w:t>https://github.com/Equ</w:t>
-        </w:r>
-        <w:r>
-          <w:rPr>
-            <w:color w:val="1155CC"/>
-            <w:u w:val="single"/>
-          </w:rPr>
-          <w:t>i</w:t>
-        </w:r>
-        <w:r>
-          <w:rPr>
-            <w:color w:val="1155CC"/>
-            <w:u w:val="single"/>
-          </w:rPr>
-          <w:t>poSinergia/introductions</w:t>
+          <w:t>https://github.com/EquipoSinergia/introductions</w:t>
         </w:r>
       </w:hyperlink>
       <w:r>
@@ -645,6 +631,63 @@
       <w:pPr>
         <w:jc w:val="both"/>
       </w:pPr>
+      <w:r>
+        <w:drawing>
+          <wp:inline distT="0" distB="0" distL="0" distR="0" wp14:anchorId="4442ABE7" wp14:editId="6E55590A">
+            <wp:extent cx="5733415" cy="2676525"/>
+            <wp:effectExtent l="0" t="0" r="635" b="9525"/>
+            <wp:docPr id="1" name="Imagen 1" descr="Interfaz de usuario gráfica, Texto, Aplicación&#10;&#10;Descripción generada automáticamente"/>
+            <wp:cNvGraphicFramePr>
+              <a:graphicFrameLocks xmlns:a="http://schemas.openxmlformats.org/drawingml/2006/main" noChangeAspect="1"/>
+            </wp:cNvGraphicFramePr>
+            <a:graphic xmlns:a="http://schemas.openxmlformats.org/drawingml/2006/main">
+              <a:graphicData uri="http://schemas.openxmlformats.org/drawingml/2006/picture">
+                <pic:pic xmlns:pic="http://schemas.openxmlformats.org/drawingml/2006/picture">
+                  <pic:nvPicPr>
+                    <pic:cNvPr id="1" name="Imagen 1" descr="Interfaz de usuario gráfica, Texto, Aplicación&#10;&#10;Descripción generada automáticamente"/>
+                    <pic:cNvPicPr/>
+                  </pic:nvPicPr>
+                  <pic:blipFill>
+                    <a:blip r:embed="rId6"/>
+                    <a:stretch>
+                      <a:fillRect/>
+                    </a:stretch>
+                  </pic:blipFill>
+                  <pic:spPr>
+                    <a:xfrm>
+                      <a:off x="0" y="0"/>
+                      <a:ext cx="5733415" cy="2676525"/>
+                    </a:xfrm>
+                    <a:prstGeom prst="rect">
+                      <a:avLst/>
+                    </a:prstGeom>
+                  </pic:spPr>
+                </pic:pic>
+              </a:graphicData>
+            </a:graphic>
+          </wp:inline>
+        </w:drawing>
+      </w:r>
+    </w:p>
+    <w:p>
+      <w:pPr>
+        <w:jc w:val="both"/>
+      </w:pPr>
+    </w:p>
+    <w:p>
+      <w:pPr>
+        <w:jc w:val="both"/>
+      </w:pPr>
+    </w:p>
+    <w:p>
+      <w:pPr>
+        <w:jc w:val="both"/>
+      </w:pPr>
+    </w:p>
+    <w:p>
+      <w:pPr>
+        <w:jc w:val="both"/>
+      </w:pPr>
     </w:p>
     <w:p>
       <w:pPr>
@@ -669,21 +712,55 @@
       </w:r>
       <w:proofErr w:type="spellEnd"/>
       <w:r>
-        <w:t xml:space="preserve"> con los siguientes verbos: </w:t>
-      </w:r>
-      <w:r>
-        <w:t>POST</w:t>
-      </w:r>
-    </w:p>
-    <w:p>
-      <w:pPr>
-        <w:jc w:val="both"/>
-      </w:pPr>
-    </w:p>
-    <w:p>
-      <w:pPr>
-        <w:jc w:val="both"/>
-      </w:pPr>
+        <w:t xml:space="preserve"> con los siguientes verbos: POST</w:t>
+      </w:r>
+    </w:p>
+    <w:p>
+      <w:pPr>
+        <w:jc w:val="both"/>
+      </w:pPr>
+    </w:p>
+    <w:p>
+      <w:pPr>
+        <w:jc w:val="both"/>
+      </w:pPr>
+      <w:r>
+        <w:drawing>
+          <wp:inline distT="0" distB="0" distL="0" distR="0" wp14:anchorId="695965F8" wp14:editId="07043389">
+            <wp:extent cx="5733415" cy="1560195"/>
+            <wp:effectExtent l="0" t="0" r="635" b="1905"/>
+            <wp:docPr id="2" name="Imagen 2" descr="Captura de pantalla de un celular&#10;&#10;Descripción generada automáticamente"/>
+            <wp:cNvGraphicFramePr>
+              <a:graphicFrameLocks xmlns:a="http://schemas.openxmlformats.org/drawingml/2006/main" noChangeAspect="1"/>
+            </wp:cNvGraphicFramePr>
+            <a:graphic xmlns:a="http://schemas.openxmlformats.org/drawingml/2006/main">
+              <a:graphicData uri="http://schemas.openxmlformats.org/drawingml/2006/picture">
+                <pic:pic xmlns:pic="http://schemas.openxmlformats.org/drawingml/2006/picture">
+                  <pic:nvPicPr>
+                    <pic:cNvPr id="2" name="Imagen 2" descr="Captura de pantalla de un celular&#10;&#10;Descripción generada automáticamente"/>
+                    <pic:cNvPicPr/>
+                  </pic:nvPicPr>
+                  <pic:blipFill>
+                    <a:blip r:embed="rId7"/>
+                    <a:stretch>
+                      <a:fillRect/>
+                    </a:stretch>
+                  </pic:blipFill>
+                  <pic:spPr>
+                    <a:xfrm>
+                      <a:off x="0" y="0"/>
+                      <a:ext cx="5733415" cy="1560195"/>
+                    </a:xfrm>
+                    <a:prstGeom prst="rect">
+                      <a:avLst/>
+                    </a:prstGeom>
+                  </pic:spPr>
+                </pic:pic>
+              </a:graphicData>
+            </a:graphic>
+          </wp:inline>
+        </w:drawing>
+      </w:r>
     </w:p>
     <w:p>
       <w:pPr>
@@ -713,24 +790,55 @@
       </w:r>
       <w:proofErr w:type="spellEnd"/>
       <w:r>
-        <w:t xml:space="preserve"> </w:t>
-      </w:r>
-      <w:r>
-        <w:t xml:space="preserve">[ID] </w:t>
-      </w:r>
-      <w:r>
-        <w:t>con los siguientes verbos: GET</w:t>
-      </w:r>
-    </w:p>
-    <w:p>
-      <w:pPr>
-        <w:jc w:val="both"/>
-      </w:pPr>
-    </w:p>
-    <w:p>
-      <w:pPr>
-        <w:jc w:val="both"/>
-      </w:pPr>
+        <w:t xml:space="preserve"> [ID] con los siguientes verbos: GET</w:t>
+      </w:r>
+    </w:p>
+    <w:p>
+      <w:pPr>
+        <w:jc w:val="both"/>
+      </w:pPr>
+    </w:p>
+    <w:p>
+      <w:pPr>
+        <w:jc w:val="both"/>
+      </w:pPr>
+      <w:r>
+        <w:drawing>
+          <wp:inline distT="0" distB="0" distL="0" distR="0" wp14:anchorId="1B439F8B" wp14:editId="0ED7084B">
+            <wp:extent cx="5733415" cy="1472565"/>
+            <wp:effectExtent l="0" t="0" r="635" b="0"/>
+            <wp:docPr id="3" name="Imagen 3" descr="Captura de pantalla de un celular&#10;&#10;Descripción generada automáticamente"/>
+            <wp:cNvGraphicFramePr>
+              <a:graphicFrameLocks xmlns:a="http://schemas.openxmlformats.org/drawingml/2006/main" noChangeAspect="1"/>
+            </wp:cNvGraphicFramePr>
+            <a:graphic xmlns:a="http://schemas.openxmlformats.org/drawingml/2006/main">
+              <a:graphicData uri="http://schemas.openxmlformats.org/drawingml/2006/picture">
+                <pic:pic xmlns:pic="http://schemas.openxmlformats.org/drawingml/2006/picture">
+                  <pic:nvPicPr>
+                    <pic:cNvPr id="3" name="Imagen 3" descr="Captura de pantalla de un celular&#10;&#10;Descripción generada automáticamente"/>
+                    <pic:cNvPicPr/>
+                  </pic:nvPicPr>
+                  <pic:blipFill>
+                    <a:blip r:embed="rId8"/>
+                    <a:stretch>
+                      <a:fillRect/>
+                    </a:stretch>
+                  </pic:blipFill>
+                  <pic:spPr>
+                    <a:xfrm>
+                      <a:off x="0" y="0"/>
+                      <a:ext cx="5733415" cy="1472565"/>
+                    </a:xfrm>
+                    <a:prstGeom prst="rect">
+                      <a:avLst/>
+                    </a:prstGeom>
+                  </pic:spPr>
+                </pic:pic>
+              </a:graphicData>
+            </a:graphic>
+          </wp:inline>
+        </w:drawing>
+      </w:r>
     </w:p>
     <w:p>
       <w:pPr>
@@ -760,26 +868,134 @@
       </w:r>
       <w:proofErr w:type="spellEnd"/>
       <w:r>
-        <w:t xml:space="preserve"> [ID] con los siguientes verbos: </w:t>
-      </w:r>
-      <w:r>
-        <w:t>PATCH</w:t>
-      </w:r>
-    </w:p>
-    <w:p>
-      <w:pPr>
-        <w:jc w:val="both"/>
-      </w:pPr>
-    </w:p>
-    <w:p>
-      <w:pPr>
-        <w:jc w:val="both"/>
-      </w:pPr>
-    </w:p>
-    <w:p>
-      <w:pPr>
-        <w:jc w:val="both"/>
-      </w:pPr>
+        <w:t xml:space="preserve"> [ID] con los siguientes verbos: PATCH</w:t>
+      </w:r>
+    </w:p>
+    <w:p>
+      <w:pPr>
+        <w:jc w:val="both"/>
+      </w:pPr>
+    </w:p>
+    <w:p>
+      <w:pPr>
+        <w:jc w:val="both"/>
+      </w:pPr>
+      <w:r>
+        <w:t>Se va a editar la empresa con ID = 25. En este momento tiene los siguientes datos:</w:t>
+      </w:r>
+    </w:p>
+    <w:p>
+      <w:pPr>
+        <w:jc w:val="both"/>
+      </w:pPr>
+    </w:p>
+    <w:p>
+      <w:pPr>
+        <w:jc w:val="both"/>
+      </w:pPr>
+      <w:r>
+        <w:drawing>
+          <wp:inline distT="0" distB="0" distL="0" distR="0" wp14:anchorId="3635B94C" wp14:editId="463EBED5">
+            <wp:extent cx="5733415" cy="1239520"/>
+            <wp:effectExtent l="0" t="0" r="635" b="0"/>
+            <wp:docPr id="6" name="Imagen 6" descr="Interfaz de usuario gráfica, Aplicación, Teams&#10;&#10;Descripción generada automáticamente"/>
+            <wp:cNvGraphicFramePr>
+              <a:graphicFrameLocks xmlns:a="http://schemas.openxmlformats.org/drawingml/2006/main" noChangeAspect="1"/>
+            </wp:cNvGraphicFramePr>
+            <a:graphic xmlns:a="http://schemas.openxmlformats.org/drawingml/2006/main">
+              <a:graphicData uri="http://schemas.openxmlformats.org/drawingml/2006/picture">
+                <pic:pic xmlns:pic="http://schemas.openxmlformats.org/drawingml/2006/picture">
+                  <pic:nvPicPr>
+                    <pic:cNvPr id="6" name="Imagen 6" descr="Interfaz de usuario gráfica, Aplicación, Teams&#10;&#10;Descripción generada automáticamente"/>
+                    <pic:cNvPicPr/>
+                  </pic:nvPicPr>
+                  <pic:blipFill>
+                    <a:blip r:embed="rId9"/>
+                    <a:stretch>
+                      <a:fillRect/>
+                    </a:stretch>
+                  </pic:blipFill>
+                  <pic:spPr>
+                    <a:xfrm>
+                      <a:off x="0" y="0"/>
+                      <a:ext cx="5733415" cy="1239520"/>
+                    </a:xfrm>
+                    <a:prstGeom prst="rect">
+                      <a:avLst/>
+                    </a:prstGeom>
+                  </pic:spPr>
+                </pic:pic>
+              </a:graphicData>
+            </a:graphic>
+          </wp:inline>
+        </w:drawing>
+      </w:r>
+    </w:p>
+    <w:p>
+      <w:pPr>
+        <w:jc w:val="both"/>
+      </w:pPr>
+    </w:p>
+    <w:p>
+      <w:pPr>
+        <w:jc w:val="both"/>
+      </w:pPr>
+      <w:r>
+        <w:t>Se envía la petición para Editar la empresa:</w:t>
+      </w:r>
+    </w:p>
+    <w:p>
+      <w:pPr>
+        <w:jc w:val="both"/>
+      </w:pPr>
+    </w:p>
+    <w:p>
+      <w:pPr>
+        <w:jc w:val="both"/>
+      </w:pPr>
+    </w:p>
+    <w:p>
+      <w:pPr>
+        <w:jc w:val="both"/>
+      </w:pPr>
+      <w:r>
+        <w:lastRenderedPageBreak/>
+        <w:drawing>
+          <wp:inline distT="0" distB="0" distL="0" distR="0" wp14:anchorId="53ED94A1" wp14:editId="185C8306">
+            <wp:extent cx="5733415" cy="1358265"/>
+            <wp:effectExtent l="0" t="0" r="635" b="0"/>
+            <wp:docPr id="7" name="Imagen 7" descr="Interfaz de usuario gráfica, Aplicación, Teams&#10;&#10;Descripción generada automáticamente"/>
+            <wp:cNvGraphicFramePr>
+              <a:graphicFrameLocks xmlns:a="http://schemas.openxmlformats.org/drawingml/2006/main" noChangeAspect="1"/>
+            </wp:cNvGraphicFramePr>
+            <a:graphic xmlns:a="http://schemas.openxmlformats.org/drawingml/2006/main">
+              <a:graphicData uri="http://schemas.openxmlformats.org/drawingml/2006/picture">
+                <pic:pic xmlns:pic="http://schemas.openxmlformats.org/drawingml/2006/picture">
+                  <pic:nvPicPr>
+                    <pic:cNvPr id="7" name="Imagen 7" descr="Interfaz de usuario gráfica, Aplicación, Teams&#10;&#10;Descripción generada automáticamente"/>
+                    <pic:cNvPicPr/>
+                  </pic:nvPicPr>
+                  <pic:blipFill>
+                    <a:blip r:embed="rId10"/>
+                    <a:stretch>
+                      <a:fillRect/>
+                    </a:stretch>
+                  </pic:blipFill>
+                  <pic:spPr>
+                    <a:xfrm>
+                      <a:off x="0" y="0"/>
+                      <a:ext cx="5733415" cy="1358265"/>
+                    </a:xfrm>
+                    <a:prstGeom prst="rect">
+                      <a:avLst/>
+                    </a:prstGeom>
+                  </pic:spPr>
+                </pic:pic>
+              </a:graphicData>
+            </a:graphic>
+          </wp:inline>
+        </w:drawing>
+      </w:r>
     </w:p>
     <w:p>
       <w:pPr>
@@ -804,10 +1020,71 @@
       </w:r>
       <w:proofErr w:type="spellEnd"/>
       <w:r>
-        <w:t xml:space="preserve"> [ID] con los siguientes verbos: </w:t>
-      </w:r>
-      <w:r>
-        <w:t>DELETE</w:t>
+        <w:t xml:space="preserve"> [ID] con los siguientes verbos: DELETE</w:t>
+      </w:r>
+    </w:p>
+    <w:p>
+      <w:pPr>
+        <w:pStyle w:val="Prrafodelista"/>
+        <w:jc w:val="both"/>
+      </w:pPr>
+    </w:p>
+    <w:p>
+      <w:pPr>
+        <w:pStyle w:val="Prrafodelista"/>
+        <w:jc w:val="both"/>
+      </w:pPr>
+      <w:r>
+        <w:t>Se envía a borrar la empresa con ID 25:</w:t>
+      </w:r>
+    </w:p>
+    <w:p>
+      <w:pPr>
+        <w:pStyle w:val="Prrafodelista"/>
+        <w:jc w:val="both"/>
+      </w:pPr>
+    </w:p>
+    <w:p>
+      <w:pPr>
+        <w:pStyle w:val="Prrafodelista"/>
+        <w:jc w:val="both"/>
+      </w:pPr>
+      <w:r>
+        <w:drawing>
+          <wp:inline distT="0" distB="0" distL="0" distR="0" wp14:anchorId="1A9C0C6E" wp14:editId="10150C9B">
+            <wp:extent cx="5733415" cy="1090930"/>
+            <wp:effectExtent l="0" t="0" r="635" b="0"/>
+            <wp:docPr id="8" name="Imagen 8"/>
+            <wp:cNvGraphicFramePr>
+              <a:graphicFrameLocks xmlns:a="http://schemas.openxmlformats.org/drawingml/2006/main" noChangeAspect="1"/>
+            </wp:cNvGraphicFramePr>
+            <a:graphic xmlns:a="http://schemas.openxmlformats.org/drawingml/2006/main">
+              <a:graphicData uri="http://schemas.openxmlformats.org/drawingml/2006/picture">
+                <pic:pic xmlns:pic="http://schemas.openxmlformats.org/drawingml/2006/picture">
+                  <pic:nvPicPr>
+                    <pic:cNvPr id="1" name=""/>
+                    <pic:cNvPicPr/>
+                  </pic:nvPicPr>
+                  <pic:blipFill>
+                    <a:blip r:embed="rId11"/>
+                    <a:stretch>
+                      <a:fillRect/>
+                    </a:stretch>
+                  </pic:blipFill>
+                  <pic:spPr>
+                    <a:xfrm>
+                      <a:off x="0" y="0"/>
+                      <a:ext cx="5733415" cy="1090930"/>
+                    </a:xfrm>
+                    <a:prstGeom prst="rect">
+                      <a:avLst/>
+                    </a:prstGeom>
+                  </pic:spPr>
+                </pic:pic>
+              </a:graphicData>
+            </a:graphic>
+          </wp:inline>
+        </w:drawing>
       </w:r>
     </w:p>
     <w:p>
@@ -850,13 +1127,7 @@
         <w:rPr>
           <w:b/>
         </w:rPr>
-        <w:t xml:space="preserve">Crear controladores REST para </w:t>
-      </w:r>
-      <w:r>
-        <w:rPr>
-          <w:b/>
-        </w:rPr>
-        <w:t>Los usuarios</w:t>
+        <w:t>Crear controladores REST para Los usuarios</w:t>
       </w:r>
     </w:p>
     <w:p>
@@ -1157,6 +1428,43 @@
       <w:pPr>
         <w:jc w:val="both"/>
       </w:pPr>
+      <w:r>
+        <w:drawing>
+          <wp:inline distT="0" distB="0" distL="0" distR="0" wp14:anchorId="0CB6ED97" wp14:editId="28C8660C">
+            <wp:extent cx="5733415" cy="2536190"/>
+            <wp:effectExtent l="0" t="0" r="635" b="0"/>
+            <wp:docPr id="5" name="Imagen 5" descr="Interfaz de usuario gráfica, Texto, Aplicación&#10;&#10;Descripción generada automáticamente"/>
+            <wp:cNvGraphicFramePr>
+              <a:graphicFrameLocks xmlns:a="http://schemas.openxmlformats.org/drawingml/2006/main" noChangeAspect="1"/>
+            </wp:cNvGraphicFramePr>
+            <a:graphic xmlns:a="http://schemas.openxmlformats.org/drawingml/2006/main">
+              <a:graphicData uri="http://schemas.openxmlformats.org/drawingml/2006/picture">
+                <pic:pic xmlns:pic="http://schemas.openxmlformats.org/drawingml/2006/picture">
+                  <pic:nvPicPr>
+                    <pic:cNvPr id="5" name="Imagen 5" descr="Interfaz de usuario gráfica, Texto, Aplicación&#10;&#10;Descripción generada automáticamente"/>
+                    <pic:cNvPicPr/>
+                  </pic:nvPicPr>
+                  <pic:blipFill>
+                    <a:blip r:embed="rId12"/>
+                    <a:stretch>
+                      <a:fillRect/>
+                    </a:stretch>
+                  </pic:blipFill>
+                  <pic:spPr>
+                    <a:xfrm>
+                      <a:off x="0" y="0"/>
+                      <a:ext cx="5733415" cy="2536190"/>
+                    </a:xfrm>
+                    <a:prstGeom prst="rect">
+                      <a:avLst/>
+                    </a:prstGeom>
+                  </pic:spPr>
+                </pic:pic>
+              </a:graphicData>
+            </a:graphic>
+          </wp:inline>
+        </w:drawing>
+      </w:r>
     </w:p>
     <w:p>
       <w:pPr>
@@ -1209,6 +1517,43 @@
       <w:pPr>
         <w:jc w:val="both"/>
       </w:pPr>
+      <w:r>
+        <w:drawing>
+          <wp:inline distT="0" distB="0" distL="0" distR="0" wp14:anchorId="2B9308A2" wp14:editId="5D78E067">
+            <wp:extent cx="5733415" cy="2305050"/>
+            <wp:effectExtent l="0" t="0" r="635" b="0"/>
+            <wp:docPr id="4" name="Imagen 4"/>
+            <wp:cNvGraphicFramePr>
+              <a:graphicFrameLocks xmlns:a="http://schemas.openxmlformats.org/drawingml/2006/main" noChangeAspect="1"/>
+            </wp:cNvGraphicFramePr>
+            <a:graphic xmlns:a="http://schemas.openxmlformats.org/drawingml/2006/main">
+              <a:graphicData uri="http://schemas.openxmlformats.org/drawingml/2006/picture">
+                <pic:pic xmlns:pic="http://schemas.openxmlformats.org/drawingml/2006/picture">
+                  <pic:nvPicPr>
+                    <pic:cNvPr id="1" name=""/>
+                    <pic:cNvPicPr/>
+                  </pic:nvPicPr>
+                  <pic:blipFill>
+                    <a:blip r:embed="rId13"/>
+                    <a:stretch>
+                      <a:fillRect/>
+                    </a:stretch>
+                  </pic:blipFill>
+                  <pic:spPr>
+                    <a:xfrm>
+                      <a:off x="0" y="0"/>
+                      <a:ext cx="5733415" cy="2305050"/>
+                    </a:xfrm>
+                    <a:prstGeom prst="rect">
+                      <a:avLst/>
+                    </a:prstGeom>
+                  </pic:spPr>
+                </pic:pic>
+              </a:graphicData>
+            </a:graphic>
+          </wp:inline>
+        </w:drawing>
+      </w:r>
     </w:p>
     <w:p>
       <w:pPr>
@@ -1393,13 +1738,7 @@
         <w:jc w:val="both"/>
       </w:pPr>
       <w:r>
-        <w:t xml:space="preserve">El sistema permite consultar </w:t>
-      </w:r>
-      <w:r>
-        <w:t>una sola</w:t>
-      </w:r>
-      <w:r>
-        <w:t xml:space="preserve"> empresa</w:t>
+        <w:t>El sistema permite consultar una sola empresa</w:t>
       </w:r>
     </w:p>
     <w:p>
@@ -1432,13 +1771,7 @@
         <w:jc w:val="both"/>
       </w:pPr>
       <w:r>
-        <w:t xml:space="preserve">El sistema permite </w:t>
-      </w:r>
-      <w:r>
-        <w:t>crear</w:t>
-      </w:r>
-      <w:r>
-        <w:t xml:space="preserve"> sola empresa</w:t>
+        <w:t>El sistema permite crear sola empresa</w:t>
       </w:r>
     </w:p>
     <w:p>
@@ -1505,16 +1838,7 @@
         <w:jc w:val="both"/>
       </w:pPr>
       <w:r>
-        <w:t xml:space="preserve">El sistema permite </w:t>
-      </w:r>
-      <w:r>
-        <w:t>eliminar</w:t>
-      </w:r>
-      <w:r>
-        <w:t xml:space="preserve"> </w:t>
-      </w:r>
-      <w:r>
-        <w:t>una empresa</w:t>
+        <w:t>El sistema permite eliminar una empresa</w:t>
       </w:r>
     </w:p>
     <w:p>
@@ -1541,22 +1865,13 @@
         </w:rPr>
       </w:pPr>
       <w:r>
-        <w:t>E</w:t>
-      </w:r>
-      <w:r>
-        <w:t xml:space="preserve"> </w:t>
+        <w:t xml:space="preserve">E </w:t>
       </w:r>
       <w:r>
         <w:rPr>
           <w:b/>
         </w:rPr>
-        <w:t xml:space="preserve">CREAR SERVICIOS </w:t>
-      </w:r>
-      <w:r>
-        <w:rPr>
-          <w:b/>
-        </w:rPr>
-        <w:t>PARA UN USUARIO</w:t>
+        <w:t>CREAR SERVICIOS PARA UN USUARIO</w:t>
       </w:r>
     </w:p>
     <w:p>
@@ -1569,10 +1884,7 @@
         <w:jc w:val="both"/>
       </w:pPr>
       <w:r>
-        <w:t>El sistema permite consultar tod</w:t>
-      </w:r>
-      <w:r>
-        <w:t>os los usuarios</w:t>
+        <w:t>El sistema permite consultar todos los usuarios</w:t>
       </w:r>
     </w:p>
     <w:p>
@@ -1600,10 +1912,7 @@
         <w:jc w:val="both"/>
       </w:pPr>
       <w:r>
-        <w:t>El sistema permite consultar un</w:t>
-      </w:r>
-      <w:r>
-        <w:t xml:space="preserve"> solo usuario</w:t>
+        <w:t>El sistema permite consultar un solo usuario</w:t>
       </w:r>
     </w:p>
     <w:p>
@@ -1636,10 +1945,7 @@
         <w:jc w:val="both"/>
       </w:pPr>
       <w:r>
-        <w:t xml:space="preserve">El sistema permite crear </w:t>
-      </w:r>
-      <w:r>
-        <w:t>un usuario</w:t>
+        <w:t>El sistema permite crear un usuario</w:t>
       </w:r>
     </w:p>
     <w:p>
@@ -1672,23 +1978,18 @@
         <w:jc w:val="both"/>
       </w:pPr>
       <w:r>
-        <w:t xml:space="preserve">El sistema permite editar </w:t>
-      </w:r>
-      <w:r>
-        <w:t>un usuario</w:t>
-      </w:r>
-    </w:p>
-    <w:p>
-      <w:pPr>
-        <w:jc w:val="both"/>
-      </w:pPr>
-    </w:p>
-    <w:p>
-      <w:pPr>
-        <w:jc w:val="both"/>
-      </w:pPr>
-      <w:bookmarkStart w:id="0" w:name="_GoBack"/>
-      <w:bookmarkEnd w:id="0"/>
+        <w:t>El sistema permite editar un usuario</w:t>
+      </w:r>
+    </w:p>
+    <w:p>
+      <w:pPr>
+        <w:jc w:val="both"/>
+      </w:pPr>
+    </w:p>
+    <w:p>
+      <w:pPr>
+        <w:jc w:val="both"/>
+      </w:pPr>
     </w:p>
     <w:p>
       <w:pPr>
@@ -1710,10 +2011,7 @@
         <w:jc w:val="both"/>
       </w:pPr>
       <w:r>
-        <w:t>El sistema permite eliminar un</w:t>
-      </w:r>
-      <w:r>
-        <w:t xml:space="preserve"> usuario</w:t>
+        <w:t>El sistema permite eliminar un usuario</w:t>
       </w:r>
     </w:p>
     <w:sectPr>
@@ -1727,7 +2025,7 @@
 </file>
 
 <file path=word/numbering.xml><?xml version="1.0" encoding="utf-8"?>
-<w:numbering xmlns:wpc="http://schemas.microsoft.com/office/word/2010/wordprocessingCanvas" xmlns:cx="http://schemas.microsoft.com/office/drawing/2014/chartex" xmlns:cx1="http://schemas.microsoft.com/office/drawing/2015/9/8/chartex" xmlns:cx2="http://schemas.microsoft.com/office/drawing/2015/10/21/chartex" xmlns:cx3="http://schemas.microsoft.com/office/drawing/2016/5/9/chartex" xmlns:cx4="http://schemas.microsoft.com/office/drawing/2016/5/10/chartex" xmlns:cx5="http://schemas.microsoft.com/office/drawing/2016/5/11/chartex" xmlns:cx6="http://schemas.microsoft.com/office/drawing/2016/5/12/chartex" xmlns:cx7="http://schemas.microsoft.com/office/drawing/2016/5/13/chartex" xmlns:cx8="http://schemas.microsoft.com/office/drawing/2016/5/14/chartex" xmlns:mc="http://schemas.openxmlformats.org/markup-compatibility/2006" xmlns:aink="http://schemas.microsoft.com/office/drawing/2016/ink" xmlns:am3d="http://schemas.microsoft.com/office/drawing/2017/model3d" xmlns:o="urn:schemas-microsoft-com:office:office" xmlns:r="http://schemas.openxmlformats.org/officeDocument/2006/relationships" xmlns:m="http://schemas.openxmlformats.org/officeDocument/2006/math" xmlns:v="urn:schemas-microsoft-com:vml" xmlns:wp14="http://schemas.microsoft.com/office/word/2010/wordprocessingDrawing" xmlns:wp="http://schemas.openxmlformats.org/drawingml/2006/wordprocessingDrawing" xmlns:w10="urn:schemas-microsoft-com:office:word" xmlns:w="http://schemas.openxmlformats.org/wordprocessingml/2006/main" xmlns:w14="http://schemas.microsoft.com/office/word/2010/wordml" xmlns:w15="http://schemas.microsoft.com/office/word/2012/wordml" xmlns:w16cid="http://schemas.microsoft.com/office/word/2016/wordml/cid" xmlns:w16se="http://schemas.microsoft.com/office/word/2015/wordml/symex" xmlns:wpg="http://schemas.microsoft.com/office/word/2010/wordprocessingGroup" xmlns:wpi="http://schemas.microsoft.com/office/word/2010/wordprocessingInk" xmlns:wne="http://schemas.microsoft.com/office/word/2006/wordml" xmlns:wps="http://schemas.microsoft.com/office/word/2010/wordprocessingShape" mc:Ignorable="w14 w15 w16se w16cid wp14">
+<w:numbering xmlns:wpc="http://schemas.microsoft.com/office/word/2010/wordprocessingCanvas" xmlns:cx="http://schemas.microsoft.com/office/drawing/2014/chartex" xmlns:cx1="http://schemas.microsoft.com/office/drawing/2015/9/8/chartex" xmlns:cx2="http://schemas.microsoft.com/office/drawing/2015/10/21/chartex" xmlns:cx3="http://schemas.microsoft.com/office/drawing/2016/5/9/chartex" xmlns:cx4="http://schemas.microsoft.com/office/drawing/2016/5/10/chartex" xmlns:cx5="http://schemas.microsoft.com/office/drawing/2016/5/11/chartex" xmlns:cx6="http://schemas.microsoft.com/office/drawing/2016/5/12/chartex" xmlns:cx7="http://schemas.microsoft.com/office/drawing/2016/5/13/chartex" xmlns:cx8="http://schemas.microsoft.com/office/drawing/2016/5/14/chartex" xmlns:mc="http://schemas.openxmlformats.org/markup-compatibility/2006" xmlns:aink="http://schemas.microsoft.com/office/drawing/2016/ink" xmlns:am3d="http://schemas.microsoft.com/office/drawing/2017/model3d" xmlns:o="urn:schemas-microsoft-com:office:office" xmlns:oel="http://schemas.microsoft.com/office/2019/extlst" xmlns:r="http://schemas.openxmlformats.org/officeDocument/2006/relationships" xmlns:m="http://schemas.openxmlformats.org/officeDocument/2006/math" xmlns:v="urn:schemas-microsoft-com:vml" xmlns:wp14="http://schemas.microsoft.com/office/word/2010/wordprocessingDrawing" xmlns:wp="http://schemas.openxmlformats.org/drawingml/2006/wordprocessingDrawing" xmlns:w10="urn:schemas-microsoft-com:office:word" xmlns:w="http://schemas.openxmlformats.org/wordprocessingml/2006/main" xmlns:w14="http://schemas.microsoft.com/office/word/2010/wordml" xmlns:w15="http://schemas.microsoft.com/office/word/2012/wordml" xmlns:w16cex="http://schemas.microsoft.com/office/word/2018/wordml/cex" xmlns:w16cid="http://schemas.microsoft.com/office/word/2016/wordml/cid" xmlns:w16="http://schemas.microsoft.com/office/word/2018/wordml" xmlns:w16sdtdh="http://schemas.microsoft.com/office/word/2020/wordml/sdtdatahash" xmlns:w16se="http://schemas.microsoft.com/office/word/2015/wordml/symex" xmlns:wpg="http://schemas.microsoft.com/office/word/2010/wordprocessingGroup" xmlns:wpi="http://schemas.microsoft.com/office/word/2010/wordprocessingInk" xmlns:wne="http://schemas.microsoft.com/office/word/2006/wordml" xmlns:wps="http://schemas.microsoft.com/office/word/2010/wordprocessingShape" mc:Ignorable="w14 w15 w16se w16cid w16 w16cex w16sdtdh wp14">
   <w:abstractNum w:abstractNumId="0" w15:restartNumberingAfterBreak="0">
     <w:nsid w:val="2D3218F3"/>
     <w:multiLevelType w:val="hybridMultilevel"/>
@@ -2043,20 +2341,20 @@
       </w:pPr>
     </w:lvl>
   </w:abstractNum>
-  <w:num w:numId="1">
+  <w:num w:numId="1" w16cid:durableId="754326228">
     <w:abstractNumId w:val="1"/>
   </w:num>
-  <w:num w:numId="2">
+  <w:num w:numId="2" w16cid:durableId="1775395237">
     <w:abstractNumId w:val="0"/>
   </w:num>
-  <w:num w:numId="3">
+  <w:num w:numId="3" w16cid:durableId="1960641342">
     <w:abstractNumId w:val="2"/>
   </w:num>
 </w:numbering>
 </file>
 
 <file path=word/styles.xml><?xml version="1.0" encoding="utf-8"?>
-<w:styles xmlns:mc="http://schemas.openxmlformats.org/markup-compatibility/2006" xmlns:r="http://schemas.openxmlformats.org/officeDocument/2006/relationships" xmlns:w="http://schemas.openxmlformats.org/wordprocessingml/2006/main" xmlns:w14="http://schemas.microsoft.com/office/word/2010/wordml" xmlns:w15="http://schemas.microsoft.com/office/word/2012/wordml" xmlns:w16cid="http://schemas.microsoft.com/office/word/2016/wordml/cid" xmlns:w16se="http://schemas.microsoft.com/office/word/2015/wordml/symex" mc:Ignorable="w14 w15 w16se w16cid">
+<w:styles xmlns:mc="http://schemas.openxmlformats.org/markup-compatibility/2006" xmlns:r="http://schemas.openxmlformats.org/officeDocument/2006/relationships" xmlns:w="http://schemas.openxmlformats.org/wordprocessingml/2006/main" xmlns:w14="http://schemas.microsoft.com/office/word/2010/wordml" xmlns:w15="http://schemas.microsoft.com/office/word/2012/wordml" xmlns:w16cex="http://schemas.microsoft.com/office/word/2018/wordml/cex" xmlns:w16cid="http://schemas.microsoft.com/office/word/2016/wordml/cid" xmlns:w16="http://schemas.microsoft.com/office/word/2018/wordml" xmlns:w16sdtdh="http://schemas.microsoft.com/office/word/2020/wordml/sdtdatahash" xmlns:w16se="http://schemas.microsoft.com/office/word/2015/wordml/symex" mc:Ignorable="w14 w15 w16se w16cid w16 w16cex w16sdtdh">
   <w:docDefaults>
     <w:rPrDefault>
       <w:rPr>
@@ -2072,7 +2370,7 @@
       </w:pPr>
     </w:pPrDefault>
   </w:docDefaults>
-  <w:latentStyles w:defLockedState="0" w:defUIPriority="99" w:defSemiHidden="0" w:defUnhideWhenUsed="0" w:defQFormat="0" w:count="375">
+  <w:latentStyles w:defLockedState="0" w:defUIPriority="99" w:defSemiHidden="0" w:defUnhideWhenUsed="0" w:defQFormat="0" w:count="376">
     <w:lsdException w:name="Normal" w:uiPriority="0" w:qFormat="1"/>
     <w:lsdException w:name="heading 1" w:uiPriority="9" w:qFormat="1"/>
     <w:lsdException w:name="heading 2" w:semiHidden="1" w:uiPriority="9" w:unhideWhenUsed="1" w:qFormat="1"/>
@@ -2178,7 +2476,6 @@
     <w:lsdException w:name="HTML Sample" w:semiHidden="1" w:unhideWhenUsed="1"/>
     <w:lsdException w:name="HTML Typewriter" w:semiHidden="1" w:unhideWhenUsed="1"/>
     <w:lsdException w:name="HTML Variable" w:semiHidden="1" w:unhideWhenUsed="1"/>
-    <w:lsdException w:name="Normal Table" w:semiHidden="1" w:unhideWhenUsed="1"/>
     <w:lsdException w:name="annotation subject" w:semiHidden="1" w:unhideWhenUsed="1"/>
     <w:lsdException w:name="No List" w:semiHidden="1" w:unhideWhenUsed="1"/>
     <w:lsdException w:name="Outline List 1" w:semiHidden="1" w:unhideWhenUsed="1"/>
@@ -2225,10 +2522,8 @@
     <w:lsdException w:name="Table Subtle 2" w:semiHidden="1" w:unhideWhenUsed="1"/>
     <w:lsdException w:name="Table Web 1" w:semiHidden="1" w:unhideWhenUsed="1"/>
     <w:lsdException w:name="Table Web 2" w:semiHidden="1" w:unhideWhenUsed="1"/>
-    <w:lsdException w:name="Table Web 3" w:semiHidden="1" w:unhideWhenUsed="1"/>
     <w:lsdException w:name="Balloon Text" w:semiHidden="1" w:unhideWhenUsed="1"/>
     <w:lsdException w:name="Table Grid" w:uiPriority="39"/>
-    <w:lsdException w:name="Table Theme" w:semiHidden="1" w:unhideWhenUsed="1"/>
     <w:lsdException w:name="Placeholder Text" w:semiHidden="1"/>
     <w:lsdException w:name="No Spacing" w:uiPriority="1" w:qFormat="1"/>
     <w:lsdException w:name="Light Shading" w:uiPriority="60"/>
@@ -2448,6 +2743,7 @@
     <w:lsdException w:name="Smart Hyperlink" w:semiHidden="1" w:unhideWhenUsed="1"/>
     <w:lsdException w:name="Hashtag" w:semiHidden="1" w:unhideWhenUsed="1"/>
     <w:lsdException w:name="Unresolved Mention" w:semiHidden="1" w:unhideWhenUsed="1"/>
+    <w:lsdException w:name="Smart Link" w:semiHidden="1" w:unhideWhenUsed="1"/>
   </w:latentStyles>
   <w:style w:type="paragraph" w:default="1" w:styleId="Normal">
     <w:name w:val="Normal"/>

</xml_diff>

<commit_message>
Correccion POST y constructor para movimiento dinero
</commit_message>
<xml_diff>
--- a/Sprint3_EquipoSinergia.docx
+++ b/Sprint3_EquipoSinergia.docx
@@ -50,6 +50,16 @@
       <w:pPr>
         <w:jc w:val="center"/>
       </w:pPr>
+    </w:p>
+    <w:p>
+      <w:pPr>
+        <w:jc w:val="center"/>
+      </w:pPr>
+    </w:p>
+    <w:p>
+      <w:pPr>
+        <w:jc w:val="center"/>
+      </w:pPr>
       <w:r>
         <w:t>Olga Lucia Madrigal Tique</w:t>
       </w:r>
@@ -70,48 +80,7 @@
         <w:t>Rol: Desarrollador</w:t>
       </w:r>
     </w:p>
-    <w:p>
-      <w:pPr>
-        <w:jc w:val="center"/>
-      </w:pPr>
-    </w:p>
-    <w:p>
-      <w:pPr>
-        <w:jc w:val="center"/>
-      </w:pPr>
-      <w:r>
-        <w:t xml:space="preserve">Luis Guillermo </w:t>
-      </w:r>
-      <w:proofErr w:type="spellStart"/>
-      <w:r>
-        <w:t>Fernandez</w:t>
-      </w:r>
-      <w:proofErr w:type="spellEnd"/>
-      <w:r>
-        <w:t xml:space="preserve"> Celis </w:t>
-      </w:r>
-    </w:p>
-    <w:p>
-      <w:pPr>
-        <w:jc w:val="center"/>
-      </w:pPr>
-      <w:r>
-        <w:t>CC 80112503</w:t>
-      </w:r>
-    </w:p>
-    <w:p>
-      <w:pPr>
-        <w:jc w:val="center"/>
-      </w:pPr>
-      <w:r>
-        <w:t xml:space="preserve">Rol: Desarrollador  </w:t>
-      </w:r>
-    </w:p>
-    <w:p>
-      <w:pPr>
-        <w:jc w:val="center"/>
-      </w:pPr>
-    </w:p>
+    <w:p/>
     <w:p>
       <w:pPr>
         <w:jc w:val="center"/>
@@ -124,13 +93,8 @@
       <w:pPr>
         <w:jc w:val="center"/>
       </w:pPr>
-      <w:proofErr w:type="spellStart"/>
-      <w:r>
-        <w:t>cc</w:t>
-      </w:r>
-      <w:proofErr w:type="spellEnd"/>
-      <w:r>
-        <w:t xml:space="preserve"> 1090423852</w:t>
+      <w:r>
+        <w:t>cc 1090423852</w:t>
       </w:r>
     </w:p>
     <w:p>
@@ -151,25 +115,15 @@
         <w:jc w:val="center"/>
       </w:pPr>
       <w:r>
-        <w:t xml:space="preserve">Sandra Esmeralda Olmos </w:t>
-      </w:r>
-      <w:proofErr w:type="spellStart"/>
-      <w:r>
-        <w:t>Alvarez</w:t>
-      </w:r>
-      <w:proofErr w:type="spellEnd"/>
-    </w:p>
-    <w:p>
-      <w:pPr>
-        <w:jc w:val="center"/>
-      </w:pPr>
-      <w:proofErr w:type="spellStart"/>
-      <w:r>
-        <w:t>cc</w:t>
-      </w:r>
-      <w:proofErr w:type="spellEnd"/>
-      <w:r>
-        <w:t xml:space="preserve"> 39449149</w:t>
+        <w:t>Sandra Esmeralda Olmos Alvarez</w:t>
+      </w:r>
+    </w:p>
+    <w:p>
+      <w:pPr>
+        <w:jc w:val="center"/>
+      </w:pPr>
+      <w:r>
+        <w:t>cc 39449149</w:t>
       </w:r>
     </w:p>
     <w:p>
@@ -189,42 +143,16 @@
       <w:pPr>
         <w:jc w:val="center"/>
       </w:pPr>
-      <w:proofErr w:type="spellStart"/>
-      <w:r>
-        <w:t>Dilson</w:t>
-      </w:r>
-      <w:proofErr w:type="spellEnd"/>
-      <w:r>
-        <w:t xml:space="preserve"> Rafael </w:t>
-      </w:r>
-      <w:proofErr w:type="spellStart"/>
-      <w:r>
-        <w:t>Guette</w:t>
-      </w:r>
-      <w:proofErr w:type="spellEnd"/>
-      <w:r>
-        <w:t xml:space="preserve"> </w:t>
-      </w:r>
-      <w:proofErr w:type="spellStart"/>
-      <w:r>
-        <w:t>Coneo</w:t>
-      </w:r>
-      <w:proofErr w:type="spellEnd"/>
-    </w:p>
-    <w:p>
-      <w:pPr>
-        <w:jc w:val="center"/>
-      </w:pPr>
-      <w:r>
-        <w:t xml:space="preserve">CC </w:t>
-      </w:r>
-      <w:proofErr w:type="spellStart"/>
-      <w:r>
-        <w:t>N°</w:t>
-      </w:r>
-      <w:proofErr w:type="spellEnd"/>
-      <w:r>
-        <w:t xml:space="preserve"> 9.103.434</w:t>
+      <w:r>
+        <w:t>Dilson Rafael Guette Coneo</w:t>
+      </w:r>
+    </w:p>
+    <w:p>
+      <w:pPr>
+        <w:jc w:val="center"/>
+      </w:pPr>
+      <w:r>
+        <w:t>CC N° 9.103.434</w:t>
       </w:r>
     </w:p>
     <w:p>
@@ -259,14 +187,34 @@
       <w:pPr>
         <w:jc w:val="center"/>
       </w:pPr>
-      <w:r>
-        <w:t xml:space="preserve">Formador: Fredy Alexander Castellanos </w:t>
-      </w:r>
-      <w:proofErr w:type="spellStart"/>
-      <w:r>
-        <w:t>Avila</w:t>
-      </w:r>
-      <w:proofErr w:type="spellEnd"/>
+    </w:p>
+    <w:p>
+      <w:pPr>
+        <w:jc w:val="center"/>
+      </w:pPr>
+    </w:p>
+    <w:p>
+      <w:pPr>
+        <w:jc w:val="center"/>
+      </w:pPr>
+    </w:p>
+    <w:p>
+      <w:pPr>
+        <w:jc w:val="center"/>
+      </w:pPr>
+    </w:p>
+    <w:p>
+      <w:pPr>
+        <w:jc w:val="center"/>
+      </w:pPr>
+    </w:p>
+    <w:p>
+      <w:pPr>
+        <w:jc w:val="center"/>
+      </w:pPr>
+      <w:r>
+        <w:t>Formador: Fredy Alexander Castellanos Avila</w:t>
+      </w:r>
     </w:p>
     <w:p>
       <w:pPr>
@@ -325,6 +273,11 @@
       <w:pPr>
         <w:jc w:val="center"/>
       </w:pPr>
+    </w:p>
+    <w:p>
+      <w:pPr>
+        <w:jc w:val="center"/>
+      </w:pPr>
       <w:r>
         <w:t>Misión TIC 2022</w:t>
       </w:r>
@@ -342,21 +295,18 @@
         <w:jc w:val="center"/>
       </w:pPr>
       <w:r>
-        <w:t xml:space="preserve">Septiembre 09 </w:t>
-      </w:r>
-      <w:proofErr w:type="gramStart"/>
-      <w:r>
-        <w:t xml:space="preserve">de </w:t>
+        <w:t xml:space="preserve">Septiembre </w:t>
+      </w:r>
+      <w:r>
+        <w:t>11</w:t>
+      </w:r>
+      <w:r>
+        <w:t xml:space="preserve"> de</w:t>
       </w:r>
       <w:r>
         <w:t xml:space="preserve"> 2022</w:t>
       </w:r>
-      <w:proofErr w:type="gramEnd"/>
-    </w:p>
-    <w:p/>
-    <w:p/>
-    <w:p/>
-    <w:p/>
+    </w:p>
     <w:p>
       <w:pPr>
         <w:jc w:val="center"/>
@@ -411,18 +361,72 @@
         <w:t>Se creó el dashboard en la organización del proyecto, para manejar las tareas del sprint</w:t>
       </w:r>
       <w:r>
-        <w:t xml:space="preserve">3:   </w:t>
-      </w:r>
-    </w:p>
-    <w:p>
-      <w:pPr>
-        <w:jc w:val="both"/>
-      </w:pPr>
-    </w:p>
-    <w:p>
-      <w:pPr>
-        <w:jc w:val="both"/>
-      </w:pPr>
+        <w:t>3</w:t>
+      </w:r>
+      <w:r>
+        <w:t xml:space="preserve"> </w:t>
+      </w:r>
+      <w:hyperlink r:id="rId5" w:history="1">
+        <w:r>
+          <w:rPr>
+            <w:rStyle w:val="Hipervnculo"/>
+          </w:rPr>
+          <w:t>https://github.com/orgs/EquipoSinergia/projects/7</w:t>
+        </w:r>
+      </w:hyperlink>
+      <w:r>
+        <w:t xml:space="preserve">   </w:t>
+      </w:r>
+    </w:p>
+    <w:p>
+      <w:pPr>
+        <w:jc w:val="both"/>
+      </w:pPr>
+    </w:p>
+    <w:p>
+      <w:pPr>
+        <w:jc w:val="both"/>
+      </w:pPr>
+      <w:r>
+        <w:rPr>
+          <w:noProof/>
+        </w:rPr>
+        <w:drawing>
+          <wp:inline distT="0" distB="0" distL="0" distR="0" wp14:anchorId="1DC23AE3" wp14:editId="0F4C4E87">
+            <wp:extent cx="5733415" cy="3698240"/>
+            <wp:effectExtent l="0" t="0" r="635" b="0"/>
+            <wp:docPr id="18" name="Imagen 18"/>
+            <wp:cNvGraphicFramePr>
+              <a:graphicFrameLocks xmlns:a="http://schemas.openxmlformats.org/drawingml/2006/main" noChangeAspect="1"/>
+            </wp:cNvGraphicFramePr>
+            <a:graphic xmlns:a="http://schemas.openxmlformats.org/drawingml/2006/main">
+              <a:graphicData uri="http://schemas.openxmlformats.org/drawingml/2006/picture">
+                <pic:pic xmlns:pic="http://schemas.openxmlformats.org/drawingml/2006/picture">
+                  <pic:nvPicPr>
+                    <pic:cNvPr id="1" name=""/>
+                    <pic:cNvPicPr/>
+                  </pic:nvPicPr>
+                  <pic:blipFill>
+                    <a:blip r:embed="rId6"/>
+                    <a:stretch>
+                      <a:fillRect/>
+                    </a:stretch>
+                  </pic:blipFill>
+                  <pic:spPr>
+                    <a:xfrm>
+                      <a:off x="0" y="0"/>
+                      <a:ext cx="5733415" cy="3698240"/>
+                    </a:xfrm>
+                    <a:prstGeom prst="rect">
+                      <a:avLst/>
+                    </a:prstGeom>
+                  </pic:spPr>
+                </pic:pic>
+              </a:graphicData>
+            </a:graphic>
+          </wp:inline>
+        </w:drawing>
+      </w:r>
     </w:p>
     <w:p>
       <w:pPr>
@@ -483,7 +487,7 @@
       <w:r>
         <w:t xml:space="preserve"> </w:t>
       </w:r>
-      <w:hyperlink r:id="rId5">
+      <w:hyperlink r:id="rId7">
         <w:r>
           <w:rPr>
             <w:color w:val="1155CC"/>
@@ -564,6 +568,31 @@
     </w:p>
     <w:p>
       <w:pPr>
+        <w:jc w:val="both"/>
+      </w:pPr>
+    </w:p>
+    <w:p>
+      <w:pPr>
+        <w:jc w:val="both"/>
+      </w:pPr>
+    </w:p>
+    <w:p>
+      <w:pPr>
+        <w:jc w:val="both"/>
+      </w:pPr>
+    </w:p>
+    <w:p>
+      <w:pPr>
+        <w:jc w:val="both"/>
+      </w:pPr>
+    </w:p>
+    <w:p>
+      <w:pPr>
+        <w:jc w:val="both"/>
+      </w:pPr>
+    </w:p>
+    <w:p>
+      <w:pPr>
         <w:pStyle w:val="Prrafodelista"/>
         <w:jc w:val="center"/>
         <w:rPr>
@@ -574,6 +603,7 @@
         <w:rPr>
           <w:b/>
         </w:rPr>
+        <w:lastRenderedPageBreak/>
         <w:t>PANTALLAZOS DE LAS ACTIVIDADES PROPUESTAS</w:t>
       </w:r>
     </w:p>
@@ -611,27 +641,22 @@
         <w:jc w:val="both"/>
       </w:pPr>
       <w:r>
-        <w:t xml:space="preserve">El sistema devuelve responses 200 en la ruta/ </w:t>
-      </w:r>
-      <w:proofErr w:type="spellStart"/>
-      <w:r>
-        <w:t>enterprises</w:t>
-      </w:r>
-      <w:proofErr w:type="spellEnd"/>
-      <w:r>
-        <w:t xml:space="preserve"> con los siguientes verbos: GET</w:t>
-      </w:r>
-    </w:p>
-    <w:p>
-      <w:pPr>
-        <w:jc w:val="both"/>
-      </w:pPr>
-    </w:p>
-    <w:p>
-      <w:pPr>
-        <w:jc w:val="both"/>
-      </w:pPr>
-      <w:r>
+        <w:t>El sistema devuelve responses 200 en la ruta/ enterprises con los siguientes verbos: GET</w:t>
+      </w:r>
+    </w:p>
+    <w:p>
+      <w:pPr>
+        <w:jc w:val="both"/>
+      </w:pPr>
+    </w:p>
+    <w:p>
+      <w:pPr>
+        <w:jc w:val="both"/>
+      </w:pPr>
+      <w:r>
+        <w:rPr>
+          <w:noProof/>
+        </w:rPr>
         <w:drawing>
           <wp:inline distT="0" distB="0" distL="0" distR="0" wp14:anchorId="4442ABE7" wp14:editId="6E55590A">
             <wp:extent cx="5733415" cy="2676525"/>
@@ -648,7 +673,7 @@
                     <pic:cNvPicPr/>
                   </pic:nvPicPr>
                   <pic:blipFill>
-                    <a:blip r:embed="rId6"/>
+                    <a:blip r:embed="rId8"/>
                     <a:stretch>
                       <a:fillRect/>
                     </a:stretch>
@@ -681,21 +706,6 @@
     </w:p>
     <w:p>
       <w:pPr>
-        <w:jc w:val="both"/>
-      </w:pPr>
-    </w:p>
-    <w:p>
-      <w:pPr>
-        <w:jc w:val="both"/>
-      </w:pPr>
-    </w:p>
-    <w:p>
-      <w:pPr>
-        <w:jc w:val="both"/>
-      </w:pPr>
-    </w:p>
-    <w:p>
-      <w:pPr>
         <w:pStyle w:val="Prrafodelista"/>
         <w:numPr>
           <w:ilvl w:val="0"/>
@@ -704,27 +714,22 @@
         <w:jc w:val="both"/>
       </w:pPr>
       <w:r>
-        <w:t xml:space="preserve">El sistema devuelve responses 200 en la ruta/ </w:t>
-      </w:r>
-      <w:proofErr w:type="spellStart"/>
-      <w:r>
-        <w:t>enterprises</w:t>
-      </w:r>
-      <w:proofErr w:type="spellEnd"/>
-      <w:r>
-        <w:t xml:space="preserve"> con los siguientes verbos: POST</w:t>
-      </w:r>
-    </w:p>
-    <w:p>
-      <w:pPr>
-        <w:jc w:val="both"/>
-      </w:pPr>
-    </w:p>
-    <w:p>
-      <w:pPr>
-        <w:jc w:val="both"/>
-      </w:pPr>
-      <w:r>
+        <w:t>El sistema devuelve responses 200 en la ruta/ enterprises con los siguientes verbos: POST</w:t>
+      </w:r>
+    </w:p>
+    <w:p>
+      <w:pPr>
+        <w:jc w:val="both"/>
+      </w:pPr>
+    </w:p>
+    <w:p>
+      <w:pPr>
+        <w:jc w:val="both"/>
+      </w:pPr>
+      <w:r>
+        <w:rPr>
+          <w:noProof/>
+        </w:rPr>
         <w:drawing>
           <wp:inline distT="0" distB="0" distL="0" distR="0" wp14:anchorId="695965F8" wp14:editId="07043389">
             <wp:extent cx="5733415" cy="1560195"/>
@@ -741,7 +746,7 @@
                     <pic:cNvPicPr/>
                   </pic:nvPicPr>
                   <pic:blipFill>
-                    <a:blip r:embed="rId7"/>
+                    <a:blip r:embed="rId9"/>
                     <a:stretch>
                       <a:fillRect/>
                     </a:stretch>
@@ -782,27 +787,22 @@
         <w:jc w:val="both"/>
       </w:pPr>
       <w:r>
-        <w:t xml:space="preserve">El sistema devuelve responses 200 en la ruta/ </w:t>
-      </w:r>
-      <w:proofErr w:type="spellStart"/>
-      <w:r>
-        <w:t>enterprises</w:t>
-      </w:r>
-      <w:proofErr w:type="spellEnd"/>
-      <w:r>
-        <w:t xml:space="preserve"> [ID] con los siguientes verbos: GET</w:t>
-      </w:r>
-    </w:p>
-    <w:p>
-      <w:pPr>
-        <w:jc w:val="both"/>
-      </w:pPr>
-    </w:p>
-    <w:p>
-      <w:pPr>
-        <w:jc w:val="both"/>
-      </w:pPr>
-      <w:r>
+        <w:t>El sistema devuelve responses 200 en la ruta/ enterprises [ID] con los siguientes verbos: GET</w:t>
+      </w:r>
+    </w:p>
+    <w:p>
+      <w:pPr>
+        <w:jc w:val="both"/>
+      </w:pPr>
+    </w:p>
+    <w:p>
+      <w:pPr>
+        <w:jc w:val="both"/>
+      </w:pPr>
+      <w:r>
+        <w:rPr>
+          <w:noProof/>
+        </w:rPr>
         <w:drawing>
           <wp:inline distT="0" distB="0" distL="0" distR="0" wp14:anchorId="1B439F8B" wp14:editId="0ED7084B">
             <wp:extent cx="5733415" cy="1472565"/>
@@ -819,7 +819,7 @@
                     <pic:cNvPicPr/>
                   </pic:nvPicPr>
                   <pic:blipFill>
-                    <a:blip r:embed="rId8"/>
+                    <a:blip r:embed="rId10"/>
                     <a:stretch>
                       <a:fillRect/>
                     </a:stretch>
@@ -860,15 +860,7 @@
         <w:jc w:val="both"/>
       </w:pPr>
       <w:r>
-        <w:t xml:space="preserve">El sistema devuelve responses 200 en la ruta/ </w:t>
-      </w:r>
-      <w:proofErr w:type="spellStart"/>
-      <w:r>
-        <w:t>enterprises</w:t>
-      </w:r>
-      <w:proofErr w:type="spellEnd"/>
-      <w:r>
-        <w:t xml:space="preserve"> [ID] con los siguientes verbos: PATCH</w:t>
+        <w:t>El sistema devuelve responses 200 en la ruta/ enterprises [ID] con los siguientes verbos: PATCH</w:t>
       </w:r>
     </w:p>
     <w:p>
@@ -894,6 +886,9 @@
         <w:jc w:val="both"/>
       </w:pPr>
       <w:r>
+        <w:rPr>
+          <w:noProof/>
+        </w:rPr>
         <w:drawing>
           <wp:inline distT="0" distB="0" distL="0" distR="0" wp14:anchorId="3635B94C" wp14:editId="463EBED5">
             <wp:extent cx="5733415" cy="1239520"/>
@@ -910,7 +905,7 @@
                     <pic:cNvPicPr/>
                   </pic:nvPicPr>
                   <pic:blipFill>
-                    <a:blip r:embed="rId9"/>
+                    <a:blip r:embed="rId11"/>
                     <a:stretch>
                       <a:fillRect/>
                     </a:stretch>
@@ -959,7 +954,9 @@
         <w:jc w:val="both"/>
       </w:pPr>
       <w:r>
-        <w:lastRenderedPageBreak/>
+        <w:rPr>
+          <w:noProof/>
+        </w:rPr>
         <w:drawing>
           <wp:inline distT="0" distB="0" distL="0" distR="0" wp14:anchorId="53ED94A1" wp14:editId="185C8306">
             <wp:extent cx="5733415" cy="1358265"/>
@@ -976,7 +973,7 @@
                     <pic:cNvPicPr/>
                   </pic:nvPicPr>
                   <pic:blipFill>
-                    <a:blip r:embed="rId10"/>
+                    <a:blip r:embed="rId12"/>
                     <a:stretch>
                       <a:fillRect/>
                     </a:stretch>
@@ -1012,15 +1009,7 @@
         <w:jc w:val="both"/>
       </w:pPr>
       <w:r>
-        <w:t xml:space="preserve">El sistema devuelve responses 200 en la ruta/ </w:t>
-      </w:r>
-      <w:proofErr w:type="spellStart"/>
-      <w:r>
-        <w:t>enterprises</w:t>
-      </w:r>
-      <w:proofErr w:type="spellEnd"/>
-      <w:r>
-        <w:t xml:space="preserve"> [ID] con los siguientes verbos: DELETE</w:t>
+        <w:t>El sistema devuelve responses 200 en la ruta/ enterprises [ID] con los siguientes verbos: DELETE</w:t>
       </w:r>
     </w:p>
     <w:p>
@@ -1050,479 +1039,14 @@
         <w:jc w:val="both"/>
       </w:pPr>
       <w:r>
+        <w:rPr>
+          <w:noProof/>
+        </w:rPr>
         <w:drawing>
           <wp:inline distT="0" distB="0" distL="0" distR="0" wp14:anchorId="1A9C0C6E" wp14:editId="10150C9B">
             <wp:extent cx="5733415" cy="1090930"/>
             <wp:effectExtent l="0" t="0" r="635" b="0"/>
             <wp:docPr id="8" name="Imagen 8"/>
-            <wp:cNvGraphicFramePr>
-              <a:graphicFrameLocks xmlns:a="http://schemas.openxmlformats.org/drawingml/2006/main" noChangeAspect="1"/>
-            </wp:cNvGraphicFramePr>
-            <a:graphic xmlns:a="http://schemas.openxmlformats.org/drawingml/2006/main">
-              <a:graphicData uri="http://schemas.openxmlformats.org/drawingml/2006/picture">
-                <pic:pic xmlns:pic="http://schemas.openxmlformats.org/drawingml/2006/picture">
-                  <pic:nvPicPr>
-                    <pic:cNvPr id="1" name=""/>
-                    <pic:cNvPicPr/>
-                  </pic:nvPicPr>
-                  <pic:blipFill>
-                    <a:blip r:embed="rId11"/>
-                    <a:stretch>
-                      <a:fillRect/>
-                    </a:stretch>
-                  </pic:blipFill>
-                  <pic:spPr>
-                    <a:xfrm>
-                      <a:off x="0" y="0"/>
-                      <a:ext cx="5733415" cy="1090930"/>
-                    </a:xfrm>
-                    <a:prstGeom prst="rect">
-                      <a:avLst/>
-                    </a:prstGeom>
-                  </pic:spPr>
-                </pic:pic>
-              </a:graphicData>
-            </a:graphic>
-          </wp:inline>
-        </w:drawing>
-      </w:r>
-    </w:p>
-    <w:p>
-      <w:pPr>
-        <w:pStyle w:val="Prrafodelista"/>
-        <w:jc w:val="both"/>
-      </w:pPr>
-    </w:p>
-    <w:p>
-      <w:pPr>
-        <w:pStyle w:val="Prrafodelista"/>
-        <w:jc w:val="both"/>
-      </w:pPr>
-    </w:p>
-    <w:p>
-      <w:pPr>
-        <w:pStyle w:val="Prrafodelista"/>
-        <w:jc w:val="both"/>
-      </w:pPr>
-    </w:p>
-    <w:p>
-      <w:pPr>
-        <w:pStyle w:val="Prrafodelista"/>
-        <w:jc w:val="both"/>
-      </w:pPr>
-    </w:p>
-    <w:p>
-      <w:pPr>
-        <w:pStyle w:val="Prrafodelista"/>
-        <w:numPr>
-          <w:ilvl w:val="0"/>
-          <w:numId w:val="3"/>
-        </w:numPr>
-        <w:jc w:val="both"/>
-        <w:rPr>
-          <w:b/>
-        </w:rPr>
-      </w:pPr>
-      <w:r>
-        <w:rPr>
-          <w:b/>
-        </w:rPr>
-        <w:t>Crear controladores REST para Los usuarios</w:t>
-      </w:r>
-    </w:p>
-    <w:p>
-      <w:pPr>
-        <w:pStyle w:val="Prrafodelista"/>
-        <w:numPr>
-          <w:ilvl w:val="0"/>
-          <w:numId w:val="2"/>
-        </w:numPr>
-        <w:jc w:val="both"/>
-      </w:pPr>
-      <w:r>
-        <w:t xml:space="preserve">El sistema devuelve responses 200 en la ruta/ </w:t>
-      </w:r>
-      <w:proofErr w:type="spellStart"/>
-      <w:r>
-        <w:t>users</w:t>
-      </w:r>
-      <w:proofErr w:type="spellEnd"/>
-      <w:r>
-        <w:t xml:space="preserve"> con los siguientes verbos: GET</w:t>
-      </w:r>
-    </w:p>
-    <w:p>
-      <w:pPr>
-        <w:jc w:val="both"/>
-      </w:pPr>
-    </w:p>
-    <w:p>
-      <w:pPr>
-        <w:jc w:val="both"/>
-      </w:pPr>
-    </w:p>
-    <w:p>
-      <w:pPr>
-        <w:jc w:val="both"/>
-      </w:pPr>
-    </w:p>
-    <w:p>
-      <w:pPr>
-        <w:jc w:val="both"/>
-      </w:pPr>
-    </w:p>
-    <w:p>
-      <w:pPr>
-        <w:jc w:val="both"/>
-      </w:pPr>
-    </w:p>
-    <w:p>
-      <w:pPr>
-        <w:pStyle w:val="Prrafodelista"/>
-        <w:numPr>
-          <w:ilvl w:val="0"/>
-          <w:numId w:val="2"/>
-        </w:numPr>
-        <w:jc w:val="both"/>
-      </w:pPr>
-      <w:r>
-        <w:t xml:space="preserve">El sistema devuelve responses 200 en la ruta/ </w:t>
-      </w:r>
-      <w:proofErr w:type="spellStart"/>
-      <w:r>
-        <w:t>users</w:t>
-      </w:r>
-      <w:proofErr w:type="spellEnd"/>
-      <w:r>
-        <w:t xml:space="preserve"> con los siguientes verbos: POST</w:t>
-      </w:r>
-    </w:p>
-    <w:p>
-      <w:pPr>
-        <w:jc w:val="both"/>
-      </w:pPr>
-    </w:p>
-    <w:p>
-      <w:pPr>
-        <w:jc w:val="both"/>
-      </w:pPr>
-    </w:p>
-    <w:p>
-      <w:pPr>
-        <w:jc w:val="both"/>
-      </w:pPr>
-    </w:p>
-    <w:p>
-      <w:pPr>
-        <w:jc w:val="both"/>
-      </w:pPr>
-    </w:p>
-    <w:p>
-      <w:pPr>
-        <w:jc w:val="both"/>
-      </w:pPr>
-    </w:p>
-    <w:p>
-      <w:pPr>
-        <w:jc w:val="both"/>
-      </w:pPr>
-    </w:p>
-    <w:p>
-      <w:pPr>
-        <w:pStyle w:val="Prrafodelista"/>
-        <w:numPr>
-          <w:ilvl w:val="0"/>
-          <w:numId w:val="2"/>
-        </w:numPr>
-        <w:jc w:val="both"/>
-      </w:pPr>
-      <w:r>
-        <w:t xml:space="preserve">El sistema devuelve responses 200 en la ruta/ </w:t>
-      </w:r>
-      <w:proofErr w:type="spellStart"/>
-      <w:r>
-        <w:t>users</w:t>
-      </w:r>
-      <w:proofErr w:type="spellEnd"/>
-      <w:r>
-        <w:t xml:space="preserve"> [ID] con los siguientes verbos: GET</w:t>
-      </w:r>
-    </w:p>
-    <w:p>
-      <w:pPr>
-        <w:jc w:val="both"/>
-      </w:pPr>
-    </w:p>
-    <w:p>
-      <w:pPr>
-        <w:jc w:val="both"/>
-      </w:pPr>
-    </w:p>
-    <w:p>
-      <w:pPr>
-        <w:jc w:val="both"/>
-      </w:pPr>
-    </w:p>
-    <w:p>
-      <w:pPr>
-        <w:jc w:val="both"/>
-      </w:pPr>
-    </w:p>
-    <w:p>
-      <w:pPr>
-        <w:jc w:val="both"/>
-      </w:pPr>
-    </w:p>
-    <w:p>
-      <w:pPr>
-        <w:pStyle w:val="Prrafodelista"/>
-        <w:numPr>
-          <w:ilvl w:val="0"/>
-          <w:numId w:val="2"/>
-        </w:numPr>
-        <w:jc w:val="both"/>
-      </w:pPr>
-      <w:r>
-        <w:t xml:space="preserve">El sistema devuelve responses 200 en la ruta/ </w:t>
-      </w:r>
-      <w:proofErr w:type="spellStart"/>
-      <w:r>
-        <w:t>users</w:t>
-      </w:r>
-      <w:proofErr w:type="spellEnd"/>
-      <w:r>
-        <w:t xml:space="preserve"> [ID] con los siguientes verbos: PATCH</w:t>
-      </w:r>
-    </w:p>
-    <w:p>
-      <w:pPr>
-        <w:jc w:val="both"/>
-      </w:pPr>
-    </w:p>
-    <w:p>
-      <w:pPr>
-        <w:jc w:val="both"/>
-      </w:pPr>
-    </w:p>
-    <w:p>
-      <w:pPr>
-        <w:jc w:val="both"/>
-      </w:pPr>
-    </w:p>
-    <w:p>
-      <w:pPr>
-        <w:jc w:val="both"/>
-      </w:pPr>
-    </w:p>
-    <w:p>
-      <w:pPr>
-        <w:jc w:val="both"/>
-      </w:pPr>
-    </w:p>
-    <w:p>
-      <w:pPr>
-        <w:pStyle w:val="Prrafodelista"/>
-        <w:numPr>
-          <w:ilvl w:val="0"/>
-          <w:numId w:val="2"/>
-        </w:numPr>
-        <w:jc w:val="both"/>
-      </w:pPr>
-      <w:r>
-        <w:t xml:space="preserve">El sistema devuelve responses 200 en la ruta/ </w:t>
-      </w:r>
-      <w:proofErr w:type="spellStart"/>
-      <w:r>
-        <w:t>users</w:t>
-      </w:r>
-      <w:proofErr w:type="spellEnd"/>
-      <w:r>
-        <w:t xml:space="preserve"> [ID] con los siguientes verbos: DELETE</w:t>
-      </w:r>
-    </w:p>
-    <w:p>
-      <w:pPr>
-        <w:jc w:val="both"/>
-      </w:pPr>
-    </w:p>
-    <w:p>
-      <w:pPr>
-        <w:jc w:val="both"/>
-      </w:pPr>
-    </w:p>
-    <w:p>
-      <w:pPr>
-        <w:jc w:val="both"/>
-      </w:pPr>
-    </w:p>
-    <w:p>
-      <w:pPr>
-        <w:jc w:val="both"/>
-      </w:pPr>
-    </w:p>
-    <w:p>
-      <w:pPr>
-        <w:jc w:val="both"/>
-      </w:pPr>
-    </w:p>
-    <w:p>
-      <w:pPr>
-        <w:pStyle w:val="Prrafodelista"/>
-        <w:numPr>
-          <w:ilvl w:val="0"/>
-          <w:numId w:val="3"/>
-        </w:numPr>
-        <w:jc w:val="both"/>
-        <w:rPr>
-          <w:b/>
-        </w:rPr>
-      </w:pPr>
-      <w:r>
-        <w:rPr>
-          <w:b/>
-        </w:rPr>
-        <w:t xml:space="preserve">Crear controladores REST para Los </w:t>
-      </w:r>
-      <w:r>
-        <w:rPr>
-          <w:b/>
-        </w:rPr>
-        <w:t>movimientos de una empresa especifica</w:t>
-      </w:r>
-    </w:p>
-    <w:p>
-      <w:pPr>
-        <w:pStyle w:val="Prrafodelista"/>
-        <w:numPr>
-          <w:ilvl w:val="0"/>
-          <w:numId w:val="2"/>
-        </w:numPr>
-        <w:jc w:val="both"/>
-      </w:pPr>
-      <w:r>
-        <w:t xml:space="preserve">El sistema devuelve responses 200 en la ruta/ </w:t>
-      </w:r>
-      <w:proofErr w:type="spellStart"/>
-      <w:r>
-        <w:t>enterprises</w:t>
-      </w:r>
-      <w:proofErr w:type="spellEnd"/>
-      <w:r>
-        <w:t xml:space="preserve">/[id]/ </w:t>
-      </w:r>
-      <w:proofErr w:type="spellStart"/>
-      <w:r>
-        <w:t>movements</w:t>
-      </w:r>
-      <w:proofErr w:type="spellEnd"/>
-      <w:r>
-        <w:t xml:space="preserve"> con los siguientes verbos: GET</w:t>
-      </w:r>
-    </w:p>
-    <w:p>
-      <w:pPr>
-        <w:jc w:val="both"/>
-      </w:pPr>
-    </w:p>
-    <w:p>
-      <w:pPr>
-        <w:jc w:val="both"/>
-      </w:pPr>
-      <w:r>
-        <w:drawing>
-          <wp:inline distT="0" distB="0" distL="0" distR="0" wp14:anchorId="0CB6ED97" wp14:editId="28C8660C">
-            <wp:extent cx="5733415" cy="2536190"/>
-            <wp:effectExtent l="0" t="0" r="635" b="0"/>
-            <wp:docPr id="5" name="Imagen 5" descr="Interfaz de usuario gráfica, Texto, Aplicación&#10;&#10;Descripción generada automáticamente"/>
-            <wp:cNvGraphicFramePr>
-              <a:graphicFrameLocks xmlns:a="http://schemas.openxmlformats.org/drawingml/2006/main" noChangeAspect="1"/>
-            </wp:cNvGraphicFramePr>
-            <a:graphic xmlns:a="http://schemas.openxmlformats.org/drawingml/2006/main">
-              <a:graphicData uri="http://schemas.openxmlformats.org/drawingml/2006/picture">
-                <pic:pic xmlns:pic="http://schemas.openxmlformats.org/drawingml/2006/picture">
-                  <pic:nvPicPr>
-                    <pic:cNvPr id="5" name="Imagen 5" descr="Interfaz de usuario gráfica, Texto, Aplicación&#10;&#10;Descripción generada automáticamente"/>
-                    <pic:cNvPicPr/>
-                  </pic:nvPicPr>
-                  <pic:blipFill>
-                    <a:blip r:embed="rId12"/>
-                    <a:stretch>
-                      <a:fillRect/>
-                    </a:stretch>
-                  </pic:blipFill>
-                  <pic:spPr>
-                    <a:xfrm>
-                      <a:off x="0" y="0"/>
-                      <a:ext cx="5733415" cy="2536190"/>
-                    </a:xfrm>
-                    <a:prstGeom prst="rect">
-                      <a:avLst/>
-                    </a:prstGeom>
-                  </pic:spPr>
-                </pic:pic>
-              </a:graphicData>
-            </a:graphic>
-          </wp:inline>
-        </w:drawing>
-      </w:r>
-    </w:p>
-    <w:p>
-      <w:pPr>
-        <w:jc w:val="both"/>
-      </w:pPr>
-    </w:p>
-    <w:p>
-      <w:pPr>
-        <w:pStyle w:val="Prrafodelista"/>
-        <w:numPr>
-          <w:ilvl w:val="0"/>
-          <w:numId w:val="2"/>
-        </w:numPr>
-        <w:jc w:val="both"/>
-      </w:pPr>
-      <w:r>
-        <w:t>El sistema devuelve responses 200 en la ruta</w:t>
-      </w:r>
-      <w:r>
-        <w:t xml:space="preserve"> </w:t>
-      </w:r>
-      <w:proofErr w:type="spellStart"/>
-      <w:r>
-        <w:t>enterprises</w:t>
-      </w:r>
-      <w:proofErr w:type="spellEnd"/>
-      <w:r>
-        <w:t xml:space="preserve">/[id]/ </w:t>
-      </w:r>
-      <w:proofErr w:type="spellStart"/>
-      <w:r>
-        <w:t>movements</w:t>
-      </w:r>
-      <w:proofErr w:type="spellEnd"/>
-      <w:r>
-        <w:t xml:space="preserve"> con los siguientes verbos: POST</w:t>
-      </w:r>
-    </w:p>
-    <w:p>
-      <w:pPr>
-        <w:jc w:val="both"/>
-      </w:pPr>
-    </w:p>
-    <w:p>
-      <w:pPr>
-        <w:jc w:val="both"/>
-      </w:pPr>
-    </w:p>
-    <w:p>
-      <w:pPr>
-        <w:jc w:val="both"/>
-      </w:pPr>
-      <w:r>
-        <w:drawing>
-          <wp:inline distT="0" distB="0" distL="0" distR="0" wp14:anchorId="2B9308A2" wp14:editId="5D78E067">
-            <wp:extent cx="5733415" cy="2305050"/>
-            <wp:effectExtent l="0" t="0" r="635" b="0"/>
-            <wp:docPr id="4" name="Imagen 4"/>
             <wp:cNvGraphicFramePr>
               <a:graphicFrameLocks xmlns:a="http://schemas.openxmlformats.org/drawingml/2006/main" noChangeAspect="1"/>
             </wp:cNvGraphicFramePr>
@@ -1542,6 +1066,666 @@
                   <pic:spPr>
                     <a:xfrm>
                       <a:off x="0" y="0"/>
+                      <a:ext cx="5733415" cy="1090930"/>
+                    </a:xfrm>
+                    <a:prstGeom prst="rect">
+                      <a:avLst/>
+                    </a:prstGeom>
+                  </pic:spPr>
+                </pic:pic>
+              </a:graphicData>
+            </a:graphic>
+          </wp:inline>
+        </w:drawing>
+      </w:r>
+    </w:p>
+    <w:p>
+      <w:pPr>
+        <w:pStyle w:val="Prrafodelista"/>
+        <w:jc w:val="both"/>
+      </w:pPr>
+    </w:p>
+    <w:p>
+      <w:pPr>
+        <w:pStyle w:val="Prrafodelista"/>
+        <w:jc w:val="both"/>
+      </w:pPr>
+    </w:p>
+    <w:p>
+      <w:pPr>
+        <w:pStyle w:val="Prrafodelista"/>
+        <w:jc w:val="both"/>
+      </w:pPr>
+    </w:p>
+    <w:p>
+      <w:pPr>
+        <w:pStyle w:val="Prrafodelista"/>
+        <w:jc w:val="both"/>
+      </w:pPr>
+    </w:p>
+    <w:p>
+      <w:pPr>
+        <w:pStyle w:val="Prrafodelista"/>
+        <w:jc w:val="both"/>
+      </w:pPr>
+    </w:p>
+    <w:p>
+      <w:pPr>
+        <w:pStyle w:val="Prrafodelista"/>
+        <w:jc w:val="both"/>
+      </w:pPr>
+    </w:p>
+    <w:p>
+      <w:pPr>
+        <w:pStyle w:val="Prrafodelista"/>
+        <w:jc w:val="both"/>
+      </w:pPr>
+    </w:p>
+    <w:p>
+      <w:pPr>
+        <w:pStyle w:val="Prrafodelista"/>
+        <w:jc w:val="both"/>
+      </w:pPr>
+    </w:p>
+    <w:p>
+      <w:pPr>
+        <w:pStyle w:val="Prrafodelista"/>
+        <w:jc w:val="both"/>
+      </w:pPr>
+    </w:p>
+    <w:p>
+      <w:pPr>
+        <w:pStyle w:val="Prrafodelista"/>
+        <w:jc w:val="both"/>
+      </w:pPr>
+    </w:p>
+    <w:p>
+      <w:pPr>
+        <w:pStyle w:val="Prrafodelista"/>
+        <w:numPr>
+          <w:ilvl w:val="0"/>
+          <w:numId w:val="3"/>
+        </w:numPr>
+        <w:jc w:val="both"/>
+        <w:rPr>
+          <w:b/>
+        </w:rPr>
+      </w:pPr>
+      <w:r>
+        <w:rPr>
+          <w:b/>
+        </w:rPr>
+        <w:lastRenderedPageBreak/>
+        <w:t>Crear controladores REST para Los usuarios</w:t>
+      </w:r>
+    </w:p>
+    <w:p>
+      <w:pPr>
+        <w:pStyle w:val="Prrafodelista"/>
+        <w:numPr>
+          <w:ilvl w:val="0"/>
+          <w:numId w:val="2"/>
+        </w:numPr>
+        <w:jc w:val="both"/>
+      </w:pPr>
+      <w:r>
+        <w:t>El sistema devuelve responses 200 en la ruta/ users con los siguientes verbos: GET</w:t>
+      </w:r>
+    </w:p>
+    <w:p>
+      <w:pPr>
+        <w:jc w:val="both"/>
+      </w:pPr>
+    </w:p>
+    <w:p>
+      <w:pPr>
+        <w:jc w:val="both"/>
+      </w:pPr>
+      <w:r>
+        <w:rPr>
+          <w:noProof/>
+        </w:rPr>
+        <w:drawing>
+          <wp:inline distT="0" distB="0" distL="0" distR="0" wp14:anchorId="353A98E7" wp14:editId="0FDCAF1D">
+            <wp:extent cx="5733415" cy="3450590"/>
+            <wp:effectExtent l="0" t="0" r="635" b="0"/>
+            <wp:docPr id="9" name="Imagen 9"/>
+            <wp:cNvGraphicFramePr>
+              <a:graphicFrameLocks xmlns:a="http://schemas.openxmlformats.org/drawingml/2006/main" noChangeAspect="1"/>
+            </wp:cNvGraphicFramePr>
+            <a:graphic xmlns:a="http://schemas.openxmlformats.org/drawingml/2006/main">
+              <a:graphicData uri="http://schemas.openxmlformats.org/drawingml/2006/picture">
+                <pic:pic xmlns:pic="http://schemas.openxmlformats.org/drawingml/2006/picture">
+                  <pic:nvPicPr>
+                    <pic:cNvPr id="1" name=""/>
+                    <pic:cNvPicPr/>
+                  </pic:nvPicPr>
+                  <pic:blipFill>
+                    <a:blip r:embed="rId14"/>
+                    <a:stretch>
+                      <a:fillRect/>
+                    </a:stretch>
+                  </pic:blipFill>
+                  <pic:spPr>
+                    <a:xfrm>
+                      <a:off x="0" y="0"/>
+                      <a:ext cx="5733415" cy="3450590"/>
+                    </a:xfrm>
+                    <a:prstGeom prst="rect">
+                      <a:avLst/>
+                    </a:prstGeom>
+                  </pic:spPr>
+                </pic:pic>
+              </a:graphicData>
+            </a:graphic>
+          </wp:inline>
+        </w:drawing>
+      </w:r>
+    </w:p>
+    <w:p>
+      <w:pPr>
+        <w:jc w:val="both"/>
+      </w:pPr>
+    </w:p>
+    <w:p>
+      <w:pPr>
+        <w:pStyle w:val="Prrafodelista"/>
+        <w:numPr>
+          <w:ilvl w:val="0"/>
+          <w:numId w:val="2"/>
+        </w:numPr>
+        <w:jc w:val="both"/>
+      </w:pPr>
+      <w:r>
+        <w:t>El sistema devuelve responses 200 en la ruta/ users con los siguientes verbos: POST</w:t>
+      </w:r>
+    </w:p>
+    <w:p>
+      <w:pPr>
+        <w:jc w:val="both"/>
+      </w:pPr>
+    </w:p>
+    <w:p>
+      <w:pPr>
+        <w:jc w:val="both"/>
+      </w:pPr>
+      <w:r>
+        <w:rPr>
+          <w:noProof/>
+        </w:rPr>
+        <w:drawing>
+          <wp:inline distT="0" distB="0" distL="0" distR="0" wp14:anchorId="3625B48C" wp14:editId="7E0E38D3">
+            <wp:extent cx="5733415" cy="1469390"/>
+            <wp:effectExtent l="0" t="0" r="635" b="0"/>
+            <wp:docPr id="10" name="Imagen 10" descr="Interfaz de usuario gráfica, Texto, Aplicación, Teams&#10;&#10;Descripción generada automáticamente"/>
+            <wp:cNvGraphicFramePr>
+              <a:graphicFrameLocks xmlns:a="http://schemas.openxmlformats.org/drawingml/2006/main" noChangeAspect="1"/>
+            </wp:cNvGraphicFramePr>
+            <a:graphic xmlns:a="http://schemas.openxmlformats.org/drawingml/2006/main">
+              <a:graphicData uri="http://schemas.openxmlformats.org/drawingml/2006/picture">
+                <pic:pic xmlns:pic="http://schemas.openxmlformats.org/drawingml/2006/picture">
+                  <pic:nvPicPr>
+                    <pic:cNvPr id="10" name="Imagen 10" descr="Interfaz de usuario gráfica, Texto, Aplicación, Teams&#10;&#10;Descripción generada automáticamente"/>
+                    <pic:cNvPicPr/>
+                  </pic:nvPicPr>
+                  <pic:blipFill>
+                    <a:blip r:embed="rId15"/>
+                    <a:stretch>
+                      <a:fillRect/>
+                    </a:stretch>
+                  </pic:blipFill>
+                  <pic:spPr>
+                    <a:xfrm>
+                      <a:off x="0" y="0"/>
+                      <a:ext cx="5733415" cy="1469390"/>
+                    </a:xfrm>
+                    <a:prstGeom prst="rect">
+                      <a:avLst/>
+                    </a:prstGeom>
+                  </pic:spPr>
+                </pic:pic>
+              </a:graphicData>
+            </a:graphic>
+          </wp:inline>
+        </w:drawing>
+      </w:r>
+    </w:p>
+    <w:p>
+      <w:pPr>
+        <w:jc w:val="both"/>
+      </w:pPr>
+    </w:p>
+    <w:p>
+      <w:pPr>
+        <w:jc w:val="both"/>
+      </w:pPr>
+    </w:p>
+    <w:p>
+      <w:pPr>
+        <w:pStyle w:val="Prrafodelista"/>
+        <w:numPr>
+          <w:ilvl w:val="0"/>
+          <w:numId w:val="2"/>
+        </w:numPr>
+        <w:jc w:val="both"/>
+      </w:pPr>
+      <w:r>
+        <w:t>El sistema devuelve responses 200 en la ruta/ users [ID] con los siguientes verbos: GET</w:t>
+      </w:r>
+    </w:p>
+    <w:p>
+      <w:pPr>
+        <w:jc w:val="both"/>
+      </w:pPr>
+    </w:p>
+    <w:p>
+      <w:pPr>
+        <w:jc w:val="both"/>
+      </w:pPr>
+      <w:r>
+        <w:rPr>
+          <w:noProof/>
+        </w:rPr>
+        <w:drawing>
+          <wp:inline distT="0" distB="0" distL="0" distR="0" wp14:anchorId="675B1687" wp14:editId="1684B572">
+            <wp:extent cx="5733415" cy="1586230"/>
+            <wp:effectExtent l="0" t="0" r="635" b="0"/>
+            <wp:docPr id="11" name="Imagen 11" descr="Captura de pantalla de computadora&#10;&#10;Descripción generada automáticamente"/>
+            <wp:cNvGraphicFramePr>
+              <a:graphicFrameLocks xmlns:a="http://schemas.openxmlformats.org/drawingml/2006/main" noChangeAspect="1"/>
+            </wp:cNvGraphicFramePr>
+            <a:graphic xmlns:a="http://schemas.openxmlformats.org/drawingml/2006/main">
+              <a:graphicData uri="http://schemas.openxmlformats.org/drawingml/2006/picture">
+                <pic:pic xmlns:pic="http://schemas.openxmlformats.org/drawingml/2006/picture">
+                  <pic:nvPicPr>
+                    <pic:cNvPr id="11" name="Imagen 11" descr="Captura de pantalla de computadora&#10;&#10;Descripción generada automáticamente"/>
+                    <pic:cNvPicPr/>
+                  </pic:nvPicPr>
+                  <pic:blipFill>
+                    <a:blip r:embed="rId16"/>
+                    <a:stretch>
+                      <a:fillRect/>
+                    </a:stretch>
+                  </pic:blipFill>
+                  <pic:spPr>
+                    <a:xfrm>
+                      <a:off x="0" y="0"/>
+                      <a:ext cx="5733415" cy="1586230"/>
+                    </a:xfrm>
+                    <a:prstGeom prst="rect">
+                      <a:avLst/>
+                    </a:prstGeom>
+                  </pic:spPr>
+                </pic:pic>
+              </a:graphicData>
+            </a:graphic>
+          </wp:inline>
+        </w:drawing>
+      </w:r>
+    </w:p>
+    <w:p>
+      <w:pPr>
+        <w:jc w:val="both"/>
+      </w:pPr>
+    </w:p>
+    <w:p>
+      <w:pPr>
+        <w:pStyle w:val="Prrafodelista"/>
+        <w:numPr>
+          <w:ilvl w:val="0"/>
+          <w:numId w:val="2"/>
+        </w:numPr>
+        <w:jc w:val="both"/>
+      </w:pPr>
+      <w:r>
+        <w:lastRenderedPageBreak/>
+        <w:t>El sistema devuelve responses 200 en la ruta/ users [ID] con los siguientes verbos: PATCH</w:t>
+      </w:r>
+    </w:p>
+    <w:p>
+      <w:pPr>
+        <w:jc w:val="both"/>
+      </w:pPr>
+    </w:p>
+    <w:p>
+      <w:pPr>
+        <w:jc w:val="both"/>
+      </w:pPr>
+      <w:r>
+        <w:t>Se va a actualizar el ID 27:</w:t>
+      </w:r>
+    </w:p>
+    <w:p>
+      <w:pPr>
+        <w:jc w:val="both"/>
+      </w:pPr>
+    </w:p>
+    <w:p>
+      <w:pPr>
+        <w:jc w:val="both"/>
+      </w:pPr>
+      <w:r>
+        <w:rPr>
+          <w:noProof/>
+        </w:rPr>
+        <w:drawing>
+          <wp:inline distT="0" distB="0" distL="0" distR="0" wp14:anchorId="487BECCA" wp14:editId="4EAB9094">
+            <wp:extent cx="5733415" cy="1875155"/>
+            <wp:effectExtent l="0" t="0" r="635" b="0"/>
+            <wp:docPr id="12" name="Imagen 12" descr="Interfaz de usuario gráfica, Texto, Aplicación, Teams&#10;&#10;Descripción generada automáticamente"/>
+            <wp:cNvGraphicFramePr>
+              <a:graphicFrameLocks xmlns:a="http://schemas.openxmlformats.org/drawingml/2006/main" noChangeAspect="1"/>
+            </wp:cNvGraphicFramePr>
+            <a:graphic xmlns:a="http://schemas.openxmlformats.org/drawingml/2006/main">
+              <a:graphicData uri="http://schemas.openxmlformats.org/drawingml/2006/picture">
+                <pic:pic xmlns:pic="http://schemas.openxmlformats.org/drawingml/2006/picture">
+                  <pic:nvPicPr>
+                    <pic:cNvPr id="12" name="Imagen 12" descr="Interfaz de usuario gráfica, Texto, Aplicación, Teams&#10;&#10;Descripción generada automáticamente"/>
+                    <pic:cNvPicPr/>
+                  </pic:nvPicPr>
+                  <pic:blipFill>
+                    <a:blip r:embed="rId17"/>
+                    <a:stretch>
+                      <a:fillRect/>
+                    </a:stretch>
+                  </pic:blipFill>
+                  <pic:spPr>
+                    <a:xfrm>
+                      <a:off x="0" y="0"/>
+                      <a:ext cx="5733415" cy="1875155"/>
+                    </a:xfrm>
+                    <a:prstGeom prst="rect">
+                      <a:avLst/>
+                    </a:prstGeom>
+                  </pic:spPr>
+                </pic:pic>
+              </a:graphicData>
+            </a:graphic>
+          </wp:inline>
+        </w:drawing>
+      </w:r>
+    </w:p>
+    <w:p>
+      <w:pPr>
+        <w:jc w:val="both"/>
+      </w:pPr>
+    </w:p>
+    <w:p>
+      <w:pPr>
+        <w:pStyle w:val="Prrafodelista"/>
+        <w:numPr>
+          <w:ilvl w:val="0"/>
+          <w:numId w:val="2"/>
+        </w:numPr>
+        <w:jc w:val="both"/>
+      </w:pPr>
+      <w:r>
+        <w:t>El sistema devuelve responses 200 en la ruta/ users [ID] con los siguientes verbos: DELETE</w:t>
+      </w:r>
+    </w:p>
+    <w:p>
+      <w:pPr>
+        <w:jc w:val="both"/>
+      </w:pPr>
+    </w:p>
+    <w:p>
+      <w:pPr>
+        <w:jc w:val="both"/>
+      </w:pPr>
+      <w:r>
+        <w:t>Se va a borrar el ID 27:</w:t>
+      </w:r>
+    </w:p>
+    <w:p>
+      <w:pPr>
+        <w:jc w:val="both"/>
+      </w:pPr>
+    </w:p>
+    <w:p>
+      <w:pPr>
+        <w:jc w:val="both"/>
+      </w:pPr>
+      <w:r>
+        <w:rPr>
+          <w:noProof/>
+        </w:rPr>
+        <w:drawing>
+          <wp:inline distT="0" distB="0" distL="0" distR="0" wp14:anchorId="2AC14440" wp14:editId="170571D8">
+            <wp:extent cx="5733415" cy="1119505"/>
+            <wp:effectExtent l="0" t="0" r="635" b="4445"/>
+            <wp:docPr id="13" name="Imagen 13" descr="Interfaz de usuario gráfica, Texto, Aplicación, Teams&#10;&#10;Descripción generada automáticamente"/>
+            <wp:cNvGraphicFramePr>
+              <a:graphicFrameLocks xmlns:a="http://schemas.openxmlformats.org/drawingml/2006/main" noChangeAspect="1"/>
+            </wp:cNvGraphicFramePr>
+            <a:graphic xmlns:a="http://schemas.openxmlformats.org/drawingml/2006/main">
+              <a:graphicData uri="http://schemas.openxmlformats.org/drawingml/2006/picture">
+                <pic:pic xmlns:pic="http://schemas.openxmlformats.org/drawingml/2006/picture">
+                  <pic:nvPicPr>
+                    <pic:cNvPr id="13" name="Imagen 13" descr="Interfaz de usuario gráfica, Texto, Aplicación, Teams&#10;&#10;Descripción generada automáticamente"/>
+                    <pic:cNvPicPr/>
+                  </pic:nvPicPr>
+                  <pic:blipFill>
+                    <a:blip r:embed="rId18"/>
+                    <a:stretch>
+                      <a:fillRect/>
+                    </a:stretch>
+                  </pic:blipFill>
+                  <pic:spPr>
+                    <a:xfrm>
+                      <a:off x="0" y="0"/>
+                      <a:ext cx="5733415" cy="1119505"/>
+                    </a:xfrm>
+                    <a:prstGeom prst="rect">
+                      <a:avLst/>
+                    </a:prstGeom>
+                  </pic:spPr>
+                </pic:pic>
+              </a:graphicData>
+            </a:graphic>
+          </wp:inline>
+        </w:drawing>
+      </w:r>
+    </w:p>
+    <w:p>
+      <w:pPr>
+        <w:jc w:val="both"/>
+      </w:pPr>
+    </w:p>
+    <w:p>
+      <w:pPr>
+        <w:pStyle w:val="Prrafodelista"/>
+        <w:numPr>
+          <w:ilvl w:val="0"/>
+          <w:numId w:val="3"/>
+        </w:numPr>
+        <w:jc w:val="both"/>
+        <w:rPr>
+          <w:b/>
+        </w:rPr>
+      </w:pPr>
+      <w:r>
+        <w:rPr>
+          <w:b/>
+        </w:rPr>
+        <w:t xml:space="preserve">Crear controladores REST para Los </w:t>
+      </w:r>
+      <w:r>
+        <w:rPr>
+          <w:b/>
+        </w:rPr>
+        <w:t>movimientos de una empresa especifica</w:t>
+      </w:r>
+    </w:p>
+    <w:p>
+      <w:pPr>
+        <w:pStyle w:val="Prrafodelista"/>
+        <w:numPr>
+          <w:ilvl w:val="0"/>
+          <w:numId w:val="2"/>
+        </w:numPr>
+        <w:jc w:val="both"/>
+      </w:pPr>
+      <w:r>
+        <w:t>El sistema devuelve responses 200 en la ruta/ enterprises/[id]/ movements con los siguientes verbos: GET</w:t>
+      </w:r>
+    </w:p>
+    <w:p>
+      <w:pPr>
+        <w:jc w:val="both"/>
+      </w:pPr>
+    </w:p>
+    <w:p>
+      <w:pPr>
+        <w:jc w:val="both"/>
+      </w:pPr>
+      <w:r>
+        <w:rPr>
+          <w:noProof/>
+        </w:rPr>
+        <w:drawing>
+          <wp:inline distT="0" distB="0" distL="0" distR="0" wp14:anchorId="0CB6ED97" wp14:editId="28C8660C">
+            <wp:extent cx="5733415" cy="2536190"/>
+            <wp:effectExtent l="0" t="0" r="635" b="0"/>
+            <wp:docPr id="5" name="Imagen 5" descr="Interfaz de usuario gráfica, Texto, Aplicación&#10;&#10;Descripción generada automáticamente"/>
+            <wp:cNvGraphicFramePr>
+              <a:graphicFrameLocks xmlns:a="http://schemas.openxmlformats.org/drawingml/2006/main" noChangeAspect="1"/>
+            </wp:cNvGraphicFramePr>
+            <a:graphic xmlns:a="http://schemas.openxmlformats.org/drawingml/2006/main">
+              <a:graphicData uri="http://schemas.openxmlformats.org/drawingml/2006/picture">
+                <pic:pic xmlns:pic="http://schemas.openxmlformats.org/drawingml/2006/picture">
+                  <pic:nvPicPr>
+                    <pic:cNvPr id="5" name="Imagen 5" descr="Interfaz de usuario gráfica, Texto, Aplicación&#10;&#10;Descripción generada automáticamente"/>
+                    <pic:cNvPicPr/>
+                  </pic:nvPicPr>
+                  <pic:blipFill>
+                    <a:blip r:embed="rId19"/>
+                    <a:stretch>
+                      <a:fillRect/>
+                    </a:stretch>
+                  </pic:blipFill>
+                  <pic:spPr>
+                    <a:xfrm>
+                      <a:off x="0" y="0"/>
+                      <a:ext cx="5733415" cy="2536190"/>
+                    </a:xfrm>
+                    <a:prstGeom prst="rect">
+                      <a:avLst/>
+                    </a:prstGeom>
+                  </pic:spPr>
+                </pic:pic>
+              </a:graphicData>
+            </a:graphic>
+          </wp:inline>
+        </w:drawing>
+      </w:r>
+    </w:p>
+    <w:p>
+      <w:pPr>
+        <w:pStyle w:val="Prrafodelista"/>
+        <w:numPr>
+          <w:ilvl w:val="0"/>
+          <w:numId w:val="2"/>
+        </w:numPr>
+        <w:jc w:val="both"/>
+      </w:pPr>
+      <w:r>
+        <w:lastRenderedPageBreak/>
+        <w:t>El sistema devuelve responses 200 en la ruta</w:t>
+      </w:r>
+      <w:r>
+        <w:t xml:space="preserve"> </w:t>
+      </w:r>
+      <w:r>
+        <w:t>enterprises/[id]/ movements con los siguientes verbos: POST</w:t>
+      </w:r>
+    </w:p>
+    <w:p>
+      <w:pPr>
+        <w:jc w:val="both"/>
+      </w:pPr>
+    </w:p>
+    <w:p>
+      <w:pPr>
+        <w:jc w:val="both"/>
+      </w:pPr>
+      <w:r>
+        <w:rPr>
+          <w:noProof/>
+        </w:rPr>
+        <w:drawing>
+          <wp:inline distT="0" distB="0" distL="0" distR="0" wp14:anchorId="375DCA90" wp14:editId="547B4053">
+            <wp:extent cx="5733415" cy="2129790"/>
+            <wp:effectExtent l="0" t="0" r="635" b="3810"/>
+            <wp:docPr id="14" name="Imagen 14"/>
+            <wp:cNvGraphicFramePr>
+              <a:graphicFrameLocks xmlns:a="http://schemas.openxmlformats.org/drawingml/2006/main" noChangeAspect="1"/>
+            </wp:cNvGraphicFramePr>
+            <a:graphic xmlns:a="http://schemas.openxmlformats.org/drawingml/2006/main">
+              <a:graphicData uri="http://schemas.openxmlformats.org/drawingml/2006/picture">
+                <pic:pic xmlns:pic="http://schemas.openxmlformats.org/drawingml/2006/picture">
+                  <pic:nvPicPr>
+                    <pic:cNvPr id="1" name=""/>
+                    <pic:cNvPicPr/>
+                  </pic:nvPicPr>
+                  <pic:blipFill>
+                    <a:blip r:embed="rId20"/>
+                    <a:stretch>
+                      <a:fillRect/>
+                    </a:stretch>
+                  </pic:blipFill>
+                  <pic:spPr>
+                    <a:xfrm>
+                      <a:off x="0" y="0"/>
+                      <a:ext cx="5733415" cy="2129790"/>
+                    </a:xfrm>
+                    <a:prstGeom prst="rect">
+                      <a:avLst/>
+                    </a:prstGeom>
+                  </pic:spPr>
+                </pic:pic>
+              </a:graphicData>
+            </a:graphic>
+          </wp:inline>
+        </w:drawing>
+      </w:r>
+    </w:p>
+    <w:p>
+      <w:pPr>
+        <w:jc w:val="both"/>
+      </w:pPr>
+    </w:p>
+    <w:p>
+      <w:pPr>
+        <w:jc w:val="both"/>
+      </w:pPr>
+      <w:r>
+        <w:rPr>
+          <w:noProof/>
+        </w:rPr>
+        <w:drawing>
+          <wp:inline distT="0" distB="0" distL="0" distR="0" wp14:anchorId="2B9308A2" wp14:editId="5D78E067">
+            <wp:extent cx="5733415" cy="2305050"/>
+            <wp:effectExtent l="0" t="0" r="635" b="0"/>
+            <wp:docPr id="4" name="Imagen 4"/>
+            <wp:cNvGraphicFramePr>
+              <a:graphicFrameLocks xmlns:a="http://schemas.openxmlformats.org/drawingml/2006/main" noChangeAspect="1"/>
+            </wp:cNvGraphicFramePr>
+            <a:graphic xmlns:a="http://schemas.openxmlformats.org/drawingml/2006/main">
+              <a:graphicData uri="http://schemas.openxmlformats.org/drawingml/2006/picture">
+                <pic:pic xmlns:pic="http://schemas.openxmlformats.org/drawingml/2006/picture">
+                  <pic:nvPicPr>
+                    <pic:cNvPr id="1" name=""/>
+                    <pic:cNvPicPr/>
+                  </pic:nvPicPr>
+                  <pic:blipFill>
+                    <a:blip r:embed="rId21"/>
+                    <a:stretch>
+                      <a:fillRect/>
+                    </a:stretch>
+                  </pic:blipFill>
+                  <pic:spPr>
+                    <a:xfrm>
+                      <a:off x="0" y="0"/>
                       <a:ext cx="5733415" cy="2305050"/>
                     </a:xfrm>
                     <a:prstGeom prst="rect">
@@ -1562,11 +1746,6 @@
     </w:p>
     <w:p>
       <w:pPr>
-        <w:jc w:val="both"/>
-      </w:pPr>
-    </w:p>
-    <w:p>
-      <w:pPr>
         <w:pStyle w:val="Prrafodelista"/>
         <w:numPr>
           <w:ilvl w:val="0"/>
@@ -1575,34 +1754,121 @@
         <w:jc w:val="both"/>
       </w:pPr>
       <w:r>
-        <w:t xml:space="preserve">El sistema devuelve responses 200 en la ruta/ </w:t>
-      </w:r>
-      <w:proofErr w:type="spellStart"/>
-      <w:r>
-        <w:t>enterprises</w:t>
-      </w:r>
-      <w:proofErr w:type="spellEnd"/>
-      <w:r>
-        <w:t xml:space="preserve">/[id]/ </w:t>
-      </w:r>
-      <w:proofErr w:type="spellStart"/>
-      <w:r>
-        <w:t>movements</w:t>
-      </w:r>
-      <w:proofErr w:type="spellEnd"/>
-      <w:r>
-        <w:t xml:space="preserve"> con los siguientes verbos: PATCH</w:t>
-      </w:r>
-    </w:p>
-    <w:p>
-      <w:pPr>
-        <w:jc w:val="both"/>
-      </w:pPr>
-    </w:p>
-    <w:p>
-      <w:pPr>
-        <w:jc w:val="both"/>
-      </w:pPr>
+        <w:t>El sistema devuelve responses 200 en la ruta/ enterprises/[id]/ movements con los siguientes verbos: PATCH</w:t>
+      </w:r>
+    </w:p>
+    <w:p>
+      <w:pPr>
+        <w:jc w:val="both"/>
+      </w:pPr>
+    </w:p>
+    <w:p>
+      <w:pPr>
+        <w:jc w:val="both"/>
+      </w:pPr>
+      <w:r>
+        <w:t>Se va a actualizar la transacción con Id 23</w:t>
+      </w:r>
+    </w:p>
+    <w:p>
+      <w:pPr>
+        <w:jc w:val="both"/>
+      </w:pPr>
+    </w:p>
+    <w:p>
+      <w:pPr>
+        <w:jc w:val="both"/>
+      </w:pPr>
+      <w:r>
+        <w:rPr>
+          <w:noProof/>
+        </w:rPr>
+        <w:drawing>
+          <wp:inline distT="0" distB="0" distL="0" distR="0" wp14:anchorId="2ED2710E" wp14:editId="30782814">
+            <wp:extent cx="5733415" cy="2482215"/>
+            <wp:effectExtent l="0" t="0" r="635" b="0"/>
+            <wp:docPr id="16" name="Imagen 16"/>
+            <wp:cNvGraphicFramePr>
+              <a:graphicFrameLocks xmlns:a="http://schemas.openxmlformats.org/drawingml/2006/main" noChangeAspect="1"/>
+            </wp:cNvGraphicFramePr>
+            <a:graphic xmlns:a="http://schemas.openxmlformats.org/drawingml/2006/main">
+              <a:graphicData uri="http://schemas.openxmlformats.org/drawingml/2006/picture">
+                <pic:pic xmlns:pic="http://schemas.openxmlformats.org/drawingml/2006/picture">
+                  <pic:nvPicPr>
+                    <pic:cNvPr id="1" name=""/>
+                    <pic:cNvPicPr/>
+                  </pic:nvPicPr>
+                  <pic:blipFill>
+                    <a:blip r:embed="rId22"/>
+                    <a:stretch>
+                      <a:fillRect/>
+                    </a:stretch>
+                  </pic:blipFill>
+                  <pic:spPr>
+                    <a:xfrm>
+                      <a:off x="0" y="0"/>
+                      <a:ext cx="5733415" cy="2482215"/>
+                    </a:xfrm>
+                    <a:prstGeom prst="rect">
+                      <a:avLst/>
+                    </a:prstGeom>
+                  </pic:spPr>
+                </pic:pic>
+              </a:graphicData>
+            </a:graphic>
+          </wp:inline>
+        </w:drawing>
+      </w:r>
+    </w:p>
+    <w:p>
+      <w:pPr>
+        <w:jc w:val="both"/>
+      </w:pPr>
+    </w:p>
+    <w:p>
+      <w:pPr>
+        <w:jc w:val="both"/>
+      </w:pPr>
+      <w:r>
+        <w:rPr>
+          <w:noProof/>
+        </w:rPr>
+        <w:drawing>
+          <wp:inline distT="0" distB="0" distL="0" distR="0" wp14:anchorId="44915065" wp14:editId="074E1771">
+            <wp:extent cx="5733415" cy="2416175"/>
+            <wp:effectExtent l="0" t="0" r="635" b="3175"/>
+            <wp:docPr id="17" name="Imagen 17"/>
+            <wp:cNvGraphicFramePr>
+              <a:graphicFrameLocks xmlns:a="http://schemas.openxmlformats.org/drawingml/2006/main" noChangeAspect="1"/>
+            </wp:cNvGraphicFramePr>
+            <a:graphic xmlns:a="http://schemas.openxmlformats.org/drawingml/2006/main">
+              <a:graphicData uri="http://schemas.openxmlformats.org/drawingml/2006/picture">
+                <pic:pic xmlns:pic="http://schemas.openxmlformats.org/drawingml/2006/picture">
+                  <pic:nvPicPr>
+                    <pic:cNvPr id="1" name=""/>
+                    <pic:cNvPicPr/>
+                  </pic:nvPicPr>
+                  <pic:blipFill>
+                    <a:blip r:embed="rId23"/>
+                    <a:stretch>
+                      <a:fillRect/>
+                    </a:stretch>
+                  </pic:blipFill>
+                  <pic:spPr>
+                    <a:xfrm>
+                      <a:off x="0" y="0"/>
+                      <a:ext cx="5733415" cy="2416175"/>
+                    </a:xfrm>
+                    <a:prstGeom prst="rect">
+                      <a:avLst/>
+                    </a:prstGeom>
+                  </pic:spPr>
+                </pic:pic>
+              </a:graphicData>
+            </a:graphic>
+          </wp:inline>
+        </w:drawing>
+      </w:r>
     </w:p>
     <w:p>
       <w:pPr>
@@ -1624,58 +1890,76 @@
         <w:jc w:val="both"/>
       </w:pPr>
       <w:r>
-        <w:t xml:space="preserve">El sistema devuelve responses 200 en la ruta/ </w:t>
-      </w:r>
-      <w:proofErr w:type="spellStart"/>
-      <w:r>
-        <w:t>enterprises</w:t>
-      </w:r>
-      <w:proofErr w:type="spellEnd"/>
-      <w:r>
-        <w:t xml:space="preserve">/[id]/ </w:t>
-      </w:r>
-      <w:proofErr w:type="spellStart"/>
-      <w:r>
-        <w:t>movements</w:t>
-      </w:r>
-      <w:proofErr w:type="spellEnd"/>
-      <w:r>
-        <w:t xml:space="preserve"> con los siguientes verbos: DELETE</w:t>
-      </w:r>
-    </w:p>
-    <w:p>
-      <w:pPr>
-        <w:jc w:val="both"/>
-      </w:pPr>
-    </w:p>
-    <w:p>
-      <w:pPr>
-        <w:jc w:val="both"/>
-      </w:pPr>
-    </w:p>
-    <w:p>
-      <w:pPr>
-        <w:jc w:val="both"/>
-      </w:pPr>
-    </w:p>
-    <w:p>
-      <w:pPr>
-        <w:jc w:val="both"/>
-      </w:pPr>
-    </w:p>
-    <w:p>
-      <w:pPr>
-        <w:jc w:val="both"/>
-      </w:pPr>
-    </w:p>
-    <w:p>
-      <w:pPr>
-        <w:jc w:val="both"/>
-      </w:pPr>
-    </w:p>
-    <w:p>
-      <w:pPr>
-        <w:pStyle w:val="Prrafodelista"/>
+        <w:t>El sistema devuelve responses 200 en la ruta/ enterprises/[id]/ movements con los siguientes verbos: DELETE</w:t>
+      </w:r>
+    </w:p>
+    <w:p>
+      <w:pPr>
+        <w:jc w:val="both"/>
+      </w:pPr>
+    </w:p>
+    <w:p>
+      <w:pPr>
+        <w:jc w:val="both"/>
+      </w:pPr>
+      <w:r>
+        <w:rPr>
+          <w:noProof/>
+        </w:rPr>
+        <w:drawing>
+          <wp:inline distT="0" distB="0" distL="0" distR="0" wp14:anchorId="3AAC985B" wp14:editId="69A19137">
+            <wp:extent cx="5733415" cy="879475"/>
+            <wp:effectExtent l="0" t="0" r="635" b="0"/>
+            <wp:docPr id="15" name="Imagen 15" descr="Interfaz de usuario gráfica, Aplicación, Teams&#10;&#10;Descripción generada automáticamente"/>
+            <wp:cNvGraphicFramePr>
+              <a:graphicFrameLocks xmlns:a="http://schemas.openxmlformats.org/drawingml/2006/main" noChangeAspect="1"/>
+            </wp:cNvGraphicFramePr>
+            <a:graphic xmlns:a="http://schemas.openxmlformats.org/drawingml/2006/main">
+              <a:graphicData uri="http://schemas.openxmlformats.org/drawingml/2006/picture">
+                <pic:pic xmlns:pic="http://schemas.openxmlformats.org/drawingml/2006/picture">
+                  <pic:nvPicPr>
+                    <pic:cNvPr id="15" name="Imagen 15" descr="Interfaz de usuario gráfica, Aplicación, Teams&#10;&#10;Descripción generada automáticamente"/>
+                    <pic:cNvPicPr/>
+                  </pic:nvPicPr>
+                  <pic:blipFill>
+                    <a:blip r:embed="rId24"/>
+                    <a:stretch>
+                      <a:fillRect/>
+                    </a:stretch>
+                  </pic:blipFill>
+                  <pic:spPr>
+                    <a:xfrm>
+                      <a:off x="0" y="0"/>
+                      <a:ext cx="5733415" cy="879475"/>
+                    </a:xfrm>
+                    <a:prstGeom prst="rect">
+                      <a:avLst/>
+                    </a:prstGeom>
+                  </pic:spPr>
+                </pic:pic>
+              </a:graphicData>
+            </a:graphic>
+          </wp:inline>
+        </w:drawing>
+      </w:r>
+    </w:p>
+    <w:p>
+      <w:pPr>
+        <w:jc w:val="both"/>
+      </w:pPr>
+    </w:p>
+    <w:p>
+      <w:pPr>
+        <w:jc w:val="both"/>
+      </w:pPr>
+    </w:p>
+    <w:p>
+      <w:pPr>
+        <w:pStyle w:val="Prrafodelista"/>
+        <w:numPr>
+          <w:ilvl w:val="0"/>
+          <w:numId w:val="3"/>
+        </w:numPr>
         <w:jc w:val="both"/>
         <w:rPr>
           <w:b/>
@@ -1685,7 +1969,7 @@
         <w:rPr>
           <w:b/>
         </w:rPr>
-        <w:t xml:space="preserve">D. CREAR SERVICIOS </w:t>
+        <w:t xml:space="preserve">CREAR SERVICIOS </w:t>
       </w:r>
       <w:r>
         <w:rPr>
@@ -1699,6 +1983,36 @@
         </w:rPr>
         <w:t xml:space="preserve"> EMPRESA:</w:t>
       </w:r>
+    </w:p>
+    <w:p>
+      <w:pPr>
+        <w:jc w:val="both"/>
+        <w:rPr>
+          <w:b/>
+        </w:rPr>
+      </w:pPr>
+    </w:p>
+    <w:p>
+      <w:pPr>
+        <w:jc w:val="both"/>
+        <w:rPr>
+          <w:bCs/>
+        </w:rPr>
+      </w:pPr>
+      <w:r>
+        <w:rPr>
+          <w:bCs/>
+        </w:rPr>
+        <w:t>Cómo se muestra en los pantallazos anteriores, se cumplieron todos los requisitos en la app para la empresa:</w:t>
+      </w:r>
+    </w:p>
+    <w:p>
+      <w:pPr>
+        <w:jc w:val="both"/>
+        <w:rPr>
+          <w:bCs/>
+        </w:rPr>
+      </w:pPr>
     </w:p>
     <w:p>
       <w:pPr>
@@ -1715,21 +2029,6 @@
     </w:p>
     <w:p>
       <w:pPr>
-        <w:jc w:val="both"/>
-      </w:pPr>
-    </w:p>
-    <w:p>
-      <w:pPr>
-        <w:jc w:val="both"/>
-      </w:pPr>
-    </w:p>
-    <w:p>
-      <w:pPr>
-        <w:jc w:val="both"/>
-      </w:pPr>
-    </w:p>
-    <w:p>
-      <w:pPr>
         <w:pStyle w:val="Prrafodelista"/>
         <w:numPr>
           <w:ilvl w:val="0"/>
@@ -1743,26 +2042,6 @@
     </w:p>
     <w:p>
       <w:pPr>
-        <w:jc w:val="both"/>
-      </w:pPr>
-    </w:p>
-    <w:p>
-      <w:pPr>
-        <w:jc w:val="both"/>
-      </w:pPr>
-    </w:p>
-    <w:p>
-      <w:pPr>
-        <w:jc w:val="both"/>
-      </w:pPr>
-    </w:p>
-    <w:p>
-      <w:pPr>
-        <w:jc w:val="both"/>
-      </w:pPr>
-    </w:p>
-    <w:p>
-      <w:pPr>
         <w:pStyle w:val="Prrafodelista"/>
         <w:numPr>
           <w:ilvl w:val="0"/>
@@ -1776,26 +2055,6 @@
     </w:p>
     <w:p>
       <w:pPr>
-        <w:jc w:val="both"/>
-      </w:pPr>
-    </w:p>
-    <w:p>
-      <w:pPr>
-        <w:jc w:val="both"/>
-      </w:pPr>
-    </w:p>
-    <w:p>
-      <w:pPr>
-        <w:jc w:val="both"/>
-      </w:pPr>
-    </w:p>
-    <w:p>
-      <w:pPr>
-        <w:jc w:val="both"/>
-      </w:pPr>
-    </w:p>
-    <w:p>
-      <w:pPr>
         <w:pStyle w:val="Prrafodelista"/>
         <w:numPr>
           <w:ilvl w:val="0"/>
@@ -1815,21 +2074,6 @@
     </w:p>
     <w:p>
       <w:pPr>
-        <w:jc w:val="both"/>
-      </w:pPr>
-    </w:p>
-    <w:p>
-      <w:pPr>
-        <w:jc w:val="both"/>
-      </w:pPr>
-    </w:p>
-    <w:p>
-      <w:pPr>
-        <w:jc w:val="both"/>
-      </w:pPr>
-    </w:p>
-    <w:p>
-      <w:pPr>
         <w:pStyle w:val="Prrafodelista"/>
         <w:numPr>
           <w:ilvl w:val="0"/>
@@ -1848,24 +2092,18 @@
     </w:p>
     <w:p>
       <w:pPr>
-        <w:jc w:val="both"/>
-      </w:pPr>
-    </w:p>
-    <w:p>
-      <w:pPr>
-        <w:jc w:val="both"/>
-      </w:pPr>
-    </w:p>
-    <w:p>
-      <w:pPr>
-        <w:ind w:left="1440"/>
+        <w:pStyle w:val="Prrafodelista"/>
+        <w:numPr>
+          <w:ilvl w:val="0"/>
+          <w:numId w:val="3"/>
+        </w:numPr>
         <w:jc w:val="both"/>
         <w:rPr>
           <w:b/>
         </w:rPr>
       </w:pPr>
       <w:r>
-        <w:t xml:space="preserve">E </w:t>
+        <w:t xml:space="preserve"> </w:t>
       </w:r>
       <w:r>
         <w:rPr>
@@ -1873,6 +2111,36 @@
         </w:rPr>
         <w:t>CREAR SERVICIOS PARA UN USUARIO</w:t>
       </w:r>
+    </w:p>
+    <w:p>
+      <w:pPr>
+        <w:jc w:val="both"/>
+        <w:rPr>
+          <w:b/>
+        </w:rPr>
+      </w:pPr>
+    </w:p>
+    <w:p>
+      <w:pPr>
+        <w:jc w:val="both"/>
+        <w:rPr>
+          <w:bCs/>
+        </w:rPr>
+      </w:pPr>
+      <w:r>
+        <w:rPr>
+          <w:bCs/>
+        </w:rPr>
+        <w:t>Cómo se muestra en los pantallazos anteriores, se cumplieron todos los requisitos en la app para un usuario:</w:t>
+      </w:r>
+    </w:p>
+    <w:p>
+      <w:pPr>
+        <w:jc w:val="both"/>
+        <w:rPr>
+          <w:b/>
+        </w:rPr>
+      </w:pPr>
     </w:p>
     <w:p>
       <w:pPr>
@@ -1889,21 +2157,6 @@
     </w:p>
     <w:p>
       <w:pPr>
-        <w:jc w:val="both"/>
-      </w:pPr>
-    </w:p>
-    <w:p>
-      <w:pPr>
-        <w:jc w:val="both"/>
-      </w:pPr>
-    </w:p>
-    <w:p>
-      <w:pPr>
-        <w:jc w:val="both"/>
-      </w:pPr>
-    </w:p>
-    <w:p>
-      <w:pPr>
         <w:pStyle w:val="Prrafodelista"/>
         <w:numPr>
           <w:ilvl w:val="0"/>
@@ -1917,26 +2170,6 @@
     </w:p>
     <w:p>
       <w:pPr>
-        <w:jc w:val="both"/>
-      </w:pPr>
-    </w:p>
-    <w:p>
-      <w:pPr>
-        <w:jc w:val="both"/>
-      </w:pPr>
-    </w:p>
-    <w:p>
-      <w:pPr>
-        <w:jc w:val="both"/>
-      </w:pPr>
-    </w:p>
-    <w:p>
-      <w:pPr>
-        <w:jc w:val="both"/>
-      </w:pPr>
-    </w:p>
-    <w:p>
-      <w:pPr>
         <w:pStyle w:val="Prrafodelista"/>
         <w:numPr>
           <w:ilvl w:val="0"/>
@@ -1950,26 +2183,6 @@
     </w:p>
     <w:p>
       <w:pPr>
-        <w:jc w:val="both"/>
-      </w:pPr>
-    </w:p>
-    <w:p>
-      <w:pPr>
-        <w:jc w:val="both"/>
-      </w:pPr>
-    </w:p>
-    <w:p>
-      <w:pPr>
-        <w:jc w:val="both"/>
-      </w:pPr>
-    </w:p>
-    <w:p>
-      <w:pPr>
-        <w:jc w:val="both"/>
-      </w:pPr>
-    </w:p>
-    <w:p>
-      <w:pPr>
         <w:pStyle w:val="Prrafodelista"/>
         <w:numPr>
           <w:ilvl w:val="0"/>
@@ -1980,26 +2193,6 @@
       <w:r>
         <w:t>El sistema permite editar un usuario</w:t>
       </w:r>
-    </w:p>
-    <w:p>
-      <w:pPr>
-        <w:jc w:val="both"/>
-      </w:pPr>
-    </w:p>
-    <w:p>
-      <w:pPr>
-        <w:jc w:val="both"/>
-      </w:pPr>
-    </w:p>
-    <w:p>
-      <w:pPr>
-        <w:jc w:val="both"/>
-      </w:pPr>
-    </w:p>
-    <w:p>
-      <w:pPr>
-        <w:jc w:val="both"/>
-      </w:pPr>
     </w:p>
     <w:p>
       <w:pPr>
@@ -2476,6 +2669,7 @@
     <w:lsdException w:name="HTML Sample" w:semiHidden="1" w:unhideWhenUsed="1"/>
     <w:lsdException w:name="HTML Typewriter" w:semiHidden="1" w:unhideWhenUsed="1"/>
     <w:lsdException w:name="HTML Variable" w:semiHidden="1" w:unhideWhenUsed="1"/>
+    <w:lsdException w:name="Normal Table" w:semiHidden="1" w:unhideWhenUsed="1"/>
     <w:lsdException w:name="annotation subject" w:semiHidden="1" w:unhideWhenUsed="1"/>
     <w:lsdException w:name="No List" w:semiHidden="1" w:unhideWhenUsed="1"/>
     <w:lsdException w:name="Outline List 1" w:semiHidden="1" w:unhideWhenUsed="1"/>
@@ -2522,8 +2716,10 @@
     <w:lsdException w:name="Table Subtle 2" w:semiHidden="1" w:unhideWhenUsed="1"/>
     <w:lsdException w:name="Table Web 1" w:semiHidden="1" w:unhideWhenUsed="1"/>
     <w:lsdException w:name="Table Web 2" w:semiHidden="1" w:unhideWhenUsed="1"/>
+    <w:lsdException w:name="Table Web 3" w:semiHidden="1" w:unhideWhenUsed="1"/>
     <w:lsdException w:name="Balloon Text" w:semiHidden="1" w:unhideWhenUsed="1"/>
     <w:lsdException w:name="Table Grid" w:uiPriority="39"/>
+    <w:lsdException w:name="Table Theme" w:semiHidden="1" w:unhideWhenUsed="1"/>
     <w:lsdException w:name="Placeholder Text" w:semiHidden="1"/>
     <w:lsdException w:name="No Spacing" w:uiPriority="1" w:qFormat="1"/>
     <w:lsdException w:name="Light Shading" w:uiPriority="60"/>
@@ -2748,6 +2944,7 @@
   <w:style w:type="paragraph" w:default="1" w:styleId="Normal">
     <w:name w:val="Normal"/>
     <w:qFormat/>
+    <w:rsid w:val="006313EA"/>
   </w:style>
   <w:style w:type="paragraph" w:styleId="Ttulo1">
     <w:name w:val="heading 1"/>
@@ -2943,6 +3140,29 @@
       <w:ind w:left="720"/>
       <w:contextualSpacing/>
     </w:pPr>
+  </w:style>
+  <w:style w:type="character" w:styleId="Hipervnculo">
+    <w:name w:val="Hyperlink"/>
+    <w:basedOn w:val="Fuentedeprrafopredeter"/>
+    <w:uiPriority w:val="99"/>
+    <w:unhideWhenUsed/>
+    <w:rsid w:val="0044729D"/>
+    <w:rPr>
+      <w:color w:val="0000FF" w:themeColor="hyperlink"/>
+      <w:u w:val="single"/>
+    </w:rPr>
+  </w:style>
+  <w:style w:type="character" w:styleId="Mencinsinresolver">
+    <w:name w:val="Unresolved Mention"/>
+    <w:basedOn w:val="Fuentedeprrafopredeter"/>
+    <w:uiPriority w:val="99"/>
+    <w:semiHidden/>
+    <w:unhideWhenUsed/>
+    <w:rsid w:val="0044729D"/>
+    <w:rPr>
+      <w:color w:val="605E5C"/>
+      <w:shd w:val="clear" w:color="auto" w:fill="E1DFDD"/>
+    </w:rPr>
   </w:style>
 </w:styles>
 </file>

</xml_diff>